<commit_message>
create backup of excel job tracker each time its used
</commit_message>
<xml_diff>
--- a/Survey Assist Manual.docx
+++ b/Survey Assist Manual.docx
@@ -1,6 +1,6 @@
 
 <file path=word/document.xml><?xml version="1.0" encoding="utf-8"?>
-<w:document xmlns:wpc="http://schemas.microsoft.com/office/word/2010/wordprocessingCanvas" xmlns:mc="http://schemas.openxmlformats.org/markup-compatibility/2006" xmlns:o="urn:schemas-microsoft-com:office:office" xmlns:r="http://schemas.openxmlformats.org/officeDocument/2006/relationships" xmlns:m="http://schemas.openxmlformats.org/officeDocument/2006/math" xmlns:v="urn:schemas-microsoft-com:vml" xmlns:wp14="http://schemas.microsoft.com/office/word/2010/wordprocessingDrawing" xmlns:wp="http://schemas.openxmlformats.org/drawingml/2006/wordprocessingDrawing" xmlns:w10="urn:schemas-microsoft-com:office:word" xmlns:w="http://schemas.openxmlformats.org/wordprocessingml/2006/main" xmlns:w14="http://schemas.microsoft.com/office/word/2010/wordml" xmlns:w15="http://schemas.microsoft.com/office/word/2012/wordml" xmlns:wpg="http://schemas.microsoft.com/office/word/2010/wordprocessingGroup" xmlns:wpi="http://schemas.microsoft.com/office/word/2010/wordprocessingInk" xmlns:wne="http://schemas.microsoft.com/office/word/2006/wordml" xmlns:wps="http://schemas.microsoft.com/office/word/2010/wordprocessingShape" mc:Ignorable="w14 w15 wp14">
+<w:document xmlns:wpc="http://schemas.microsoft.com/office/word/2010/wordprocessingCanvas" xmlns:cx="http://schemas.microsoft.com/office/drawing/2014/chartex" xmlns:cx1="http://schemas.microsoft.com/office/drawing/2015/9/8/chartex" xmlns:cx2="http://schemas.microsoft.com/office/drawing/2015/10/21/chartex" xmlns:cx3="http://schemas.microsoft.com/office/drawing/2016/5/9/chartex" xmlns:cx4="http://schemas.microsoft.com/office/drawing/2016/5/10/chartex" xmlns:cx5="http://schemas.microsoft.com/office/drawing/2016/5/11/chartex" xmlns:cx6="http://schemas.microsoft.com/office/drawing/2016/5/12/chartex" xmlns:cx7="http://schemas.microsoft.com/office/drawing/2016/5/13/chartex" xmlns:cx8="http://schemas.microsoft.com/office/drawing/2016/5/14/chartex" xmlns:mc="http://schemas.openxmlformats.org/markup-compatibility/2006" xmlns:aink="http://schemas.microsoft.com/office/drawing/2016/ink" xmlns:am3d="http://schemas.microsoft.com/office/drawing/2017/model3d" xmlns:o="urn:schemas-microsoft-com:office:office" xmlns:r="http://schemas.openxmlformats.org/officeDocument/2006/relationships" xmlns:m="http://schemas.openxmlformats.org/officeDocument/2006/math" xmlns:v="urn:schemas-microsoft-com:vml" xmlns:wp14="http://schemas.microsoft.com/office/word/2010/wordprocessingDrawing" xmlns:wp="http://schemas.openxmlformats.org/drawingml/2006/wordprocessingDrawing" xmlns:w10="urn:schemas-microsoft-com:office:word" xmlns:w="http://schemas.openxmlformats.org/wordprocessingml/2006/main" xmlns:w14="http://schemas.microsoft.com/office/word/2010/wordml" xmlns:w15="http://schemas.microsoft.com/office/word/2012/wordml" xmlns:w16cid="http://schemas.microsoft.com/office/word/2016/wordml/cid" xmlns:w16se="http://schemas.microsoft.com/office/word/2015/wordml/symex" xmlns:wpg="http://schemas.microsoft.com/office/word/2010/wordprocessingGroup" xmlns:wpi="http://schemas.microsoft.com/office/word/2010/wordprocessingInk" xmlns:wne="http://schemas.microsoft.com/office/word/2006/wordml" xmlns:wps="http://schemas.microsoft.com/office/word/2010/wordprocessingShape" mc:Ignorable="w14 w15 w16se w16cid wp14">
   <w:body>
     <w:sdt>
       <w:sdtPr>
@@ -10,6 +10,7 @@
           <w:docPartUnique/>
         </w:docPartObj>
       </w:sdtPr>
+      <w:sdtEndPr/>
       <w:sdtContent>
         <w:p>
           <w:r>
@@ -135,6 +136,7 @@
                                     <w:dataBinding w:prefixMappings="xmlns:ns0='http://purl.org/dc/elements/1.1/' xmlns:ns1='http://schemas.openxmlformats.org/package/2006/metadata/core-properties' " w:xpath="/ns1:coreProperties[1]/ns0:creator[1]" w:storeItemID="{6C3C8BC8-F283-45AE-878A-BAB7291924A1}"/>
                                     <w:text/>
                                   </w:sdtPr>
+                                  <w:sdtEndPr/>
                                   <w:sdtContent>
                                     <w:p>
                                       <w:pPr>
@@ -176,6 +178,7 @@
                                       <w:dataBinding w:prefixMappings="xmlns:ns0='http://schemas.openxmlformats.org/officeDocument/2006/extended-properties' " w:xpath="/ns0:Properties[1]/ns0:Company[1]" w:storeItemID="{6668398D-A668-4E3E-A5EB-62B293D839F1}"/>
                                       <w:text/>
                                     </w:sdtPr>
+                                    <w:sdtEndPr/>
                                     <w:sdtContent>
                                       <w:r>
                                         <w:rPr>
@@ -205,6 +208,7 @@
                                       <w:dataBinding w:prefixMappings="xmlns:ns0='http://schemas.microsoft.com/office/2006/coverPageProps' " w:xpath="/ns0:CoverPageProperties[1]/ns0:CompanyAddress[1]" w:storeItemID="{55AF091B-3C7A-41E3-B477-F2FDAA23CFDA}"/>
                                       <w:text/>
                                     </w:sdtPr>
+                                    <w:sdtEndPr/>
                                     <w:sdtContent>
                                       <w:r>
                                         <w:rPr>
@@ -272,6 +276,7 @@
                                     <w:dataBinding w:prefixMappings="xmlns:ns0='http://purl.org/dc/elements/1.1/' xmlns:ns1='http://schemas.openxmlformats.org/package/2006/metadata/core-properties' " w:xpath="/ns1:coreProperties[1]/ns0:title[1]" w:storeItemID="{6C3C8BC8-F283-45AE-878A-BAB7291924A1}"/>
                                     <w:text/>
                                   </w:sdtPr>
+                                  <w:sdtEndPr/>
                                   <w:sdtContent>
                                     <w:p>
                                       <w:pPr>
@@ -312,6 +317,7 @@
                                     <w:dataBinding w:prefixMappings="xmlns:ns0='http://purl.org/dc/elements/1.1/' xmlns:ns1='http://schemas.openxmlformats.org/package/2006/metadata/core-properties' " w:xpath="/ns1:coreProperties[1]/ns0:subject[1]" w:storeItemID="{6C3C8BC8-F283-45AE-878A-BAB7291924A1}"/>
                                     <w:text/>
                                   </w:sdtPr>
+                                  <w:sdtEndPr/>
                                   <w:sdtContent>
                                     <w:p>
                                       <w:pPr>
@@ -494,8 +500,8 @@
               <mc:Fallback>
                 <w:pict>
                   <v:group id="Group 119" o:spid="_x0000_s1026" style="position:absolute;margin-left:0;margin-top:0;width:539.6pt;height:719.9pt;z-index:-251657216;mso-width-percent:882;mso-height-percent:909;mso-position-horizontal:center;mso-position-horizontal-relative:page;mso-position-vertical:center;mso-position-vertical-relative:page;mso-width-percent:882;mso-height-percent:909" coordsize="68580,92717" o:gfxdata="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">
-                    <v:rect id="Rectangle 120" o:spid="_x0000_s1027" style="position:absolute;top:73152;width:68580;height:1431;visibility:visible;mso-wrap-style:square;v-text-anchor:middle" o:gfxdata="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" fillcolor="#5b9bd5 [3204]" stroked="f" strokeweight="1pt"/>
-                    <v:rect id="Rectangle 121" o:spid="_x0000_s1028" style="position:absolute;top:74390;width:68580;height:18327;visibility:visible;mso-wrap-style:square;v-text-anchor:bottom" o:gfxdata="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" fillcolor="#ed7d31 [3205]" stroked="f" strokeweight="1pt">
+                    <v:rect id="Rectangle 120" o:spid="_x0000_s1027" style="position:absolute;top:73152;width:68580;height:1431;visibility:visible;mso-wrap-style:square;v-text-anchor:middle" o:gfxdata="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" fillcolor="#5b9bd5 [3204]" stroked="f" strokeweight="1pt"/>
+                    <v:rect id="Rectangle 121" o:spid="_x0000_s1028" style="position:absolute;top:74390;width:68580;height:18327;visibility:visible;mso-wrap-style:square;v-text-anchor:bottom" o:gfxdata="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" fillcolor="#ed7d31 [3205]" stroked="f" strokeweight="1pt">
                       <v:textbox inset="36pt,14.4pt,36pt,36pt">
                         <w:txbxContent>
                           <w:sdt>
@@ -511,6 +517,7 @@
                               <w:dataBinding w:prefixMappings="xmlns:ns0='http://purl.org/dc/elements/1.1/' xmlns:ns1='http://schemas.openxmlformats.org/package/2006/metadata/core-properties' " w:xpath="/ns1:coreProperties[1]/ns0:creator[1]" w:storeItemID="{6C3C8BC8-F283-45AE-878A-BAB7291924A1}"/>
                               <w:text/>
                             </w:sdtPr>
+                            <w:sdtEndPr/>
                             <w:sdtContent>
                               <w:p>
                                 <w:pPr>
@@ -552,6 +559,7 @@
                                 <w:dataBinding w:prefixMappings="xmlns:ns0='http://schemas.openxmlformats.org/officeDocument/2006/extended-properties' " w:xpath="/ns0:Properties[1]/ns0:Company[1]" w:storeItemID="{6668398D-A668-4E3E-A5EB-62B293D839F1}"/>
                                 <w:text/>
                               </w:sdtPr>
+                              <w:sdtEndPr/>
                               <w:sdtContent>
                                 <w:r>
                                   <w:rPr>
@@ -581,6 +589,7 @@
                                 <w:dataBinding w:prefixMappings="xmlns:ns0='http://schemas.microsoft.com/office/2006/coverPageProps' " w:xpath="/ns0:CoverPageProperties[1]/ns0:CompanyAddress[1]" w:storeItemID="{55AF091B-3C7A-41E3-B477-F2FDAA23CFDA}"/>
                                 <w:text/>
                               </w:sdtPr>
+                              <w:sdtEndPr/>
                               <w:sdtContent>
                                 <w:r>
                                   <w:rPr>
@@ -599,7 +608,7 @@
                       <v:stroke joinstyle="miter"/>
                       <v:path gradientshapeok="t" o:connecttype="rect"/>
                     </v:shapetype>
-                    <v:shape id="Text Box 122" o:spid="_x0000_s1029" type="#_x0000_t202" style="position:absolute;width:68580;height:73152;visibility:visible;mso-wrap-style:square;v-text-anchor:middle" o:gfxdata="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" filled="f" stroked="f" strokeweight=".5pt">
+                    <v:shape id="Text Box 122" o:spid="_x0000_s1029" type="#_x0000_t202" style="position:absolute;width:68580;height:73152;visibility:visible;mso-wrap-style:square;v-text-anchor:middle" o:gfxdata="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" filled="f" stroked="f" strokeweight=".5pt">
                       <v:textbox inset="36pt,36pt,36pt,36pt">
                         <w:txbxContent>
                           <w:sdt>
@@ -616,6 +625,7 @@
                               <w:dataBinding w:prefixMappings="xmlns:ns0='http://purl.org/dc/elements/1.1/' xmlns:ns1='http://schemas.openxmlformats.org/package/2006/metadata/core-properties' " w:xpath="/ns1:coreProperties[1]/ns0:title[1]" w:storeItemID="{6C3C8BC8-F283-45AE-878A-BAB7291924A1}"/>
                               <w:text/>
                             </w:sdtPr>
+                            <w:sdtEndPr/>
                             <w:sdtContent>
                               <w:p>
                                 <w:pPr>
@@ -656,6 +666,7 @@
                               <w:dataBinding w:prefixMappings="xmlns:ns0='http://purl.org/dc/elements/1.1/' xmlns:ns1='http://schemas.openxmlformats.org/package/2006/metadata/core-properties' " w:xpath="/ns1:coreProperties[1]/ns0:subject[1]" w:storeItemID="{6C3C8BC8-F283-45AE-878A-BAB7291924A1}"/>
                               <w:text/>
                             </w:sdtPr>
+                            <w:sdtEndPr/>
                             <w:sdtContent>
                               <w:p>
                                 <w:pPr>
@@ -957,7 +968,10 @@
         <w:t>heck for survey errors</w:t>
       </w:r>
       <w:r>
-        <w:t xml:space="preserve"> and fix them prior to processing in CompNet</w:t>
+        <w:t xml:space="preserve"> and fix them prior to processing in </w:t>
+      </w:r>
+      <w:r>
+        <w:t>CompNet</w:t>
       </w:r>
       <w:r>
         <w:t xml:space="preserve"> or </w:t>
@@ -1068,13 +1082,31 @@
         <w:rPr>
           <w:color w:val="FF0000"/>
         </w:rPr>
-        <w:t>\\Colsyd-fil01\depts\Cordeaux\Surv_SD\Functions\Survey Functions\Custom Applications\Python\Survey-Assist-master</w:t>
+        <w:t>\\Colsyd-fil01\depts\Cordeaux\</w:t>
+      </w:r>
+      <w:proofErr w:type="spellStart"/>
+      <w:r>
+        <w:rPr>
+          <w:color w:val="FF0000"/>
+        </w:rPr>
+        <w:t>Surv_SD</w:t>
+      </w:r>
+      <w:proofErr w:type="spellEnd"/>
+      <w:r>
+        <w:rPr>
+          <w:color w:val="FF0000"/>
+        </w:rPr>
+        <w:t>\Functions\Survey Functions\Custom Applications\Python\Survey-Assist-master</w:t>
       </w:r>
       <w:r>
         <w:t>).  You just</w:t>
       </w:r>
       <w:r>
-        <w:t xml:space="preserve"> need to create a desktop short-cut of </w:t>
+        <w:t xml:space="preserve"> need to create a desktop short-cut </w:t>
+      </w:r>
+      <w:proofErr w:type="gramStart"/>
+      <w:r>
+        <w:t xml:space="preserve">of </w:t>
       </w:r>
       <w:r>
         <w:t xml:space="preserve"> </w:t>
@@ -1082,6 +1114,7 @@
       <w:r>
         <w:t>‘</w:t>
       </w:r>
+      <w:proofErr w:type="gramEnd"/>
       <w:r>
         <w:rPr>
           <w:color w:val="FF0000"/>
@@ -1118,7 +1151,15 @@
     <w:p/>
     <w:p>
       <w:r>
-        <w:t>Survey Assist has a number of functions</w:t>
+        <w:t xml:space="preserve">Survey Assist has </w:t>
+      </w:r>
+      <w:proofErr w:type="gramStart"/>
+      <w:r>
+        <w:t>a number of</w:t>
+      </w:r>
+      <w:proofErr w:type="gramEnd"/>
+      <w:r>
+        <w:t xml:space="preserve"> functions</w:t>
       </w:r>
       <w:r>
         <w:t xml:space="preserve"> and utilities</w:t>
@@ -1142,10 +1183,7 @@
         <w:t>ed</w:t>
       </w:r>
       <w:r>
-        <w:t xml:space="preserve"> around ‘workflow’ bars, which </w:t>
-      </w:r>
-      <w:r>
-        <w:t>provide one-click access</w:t>
+        <w:t xml:space="preserve"> around ‘workflow’ bars, which provide one-click access</w:t>
       </w:r>
       <w:r>
         <w:t>,</w:t>
@@ -1169,10 +1207,16 @@
         <w:t>processing</w:t>
       </w:r>
       <w:r>
-        <w:t>a new job, and another for CompN</w:t>
-      </w:r>
-      <w:r>
-        <w:t>et processing.</w:t>
+        <w:t xml:space="preserve"> </w:t>
+      </w:r>
+      <w:r>
+        <w:t xml:space="preserve">a new job, and another for </w:t>
+      </w:r>
+      <w:r>
+        <w:t>CompNet</w:t>
+      </w:r>
+      <w:r>
+        <w:t xml:space="preserve"> processing.</w:t>
       </w:r>
       <w:r>
         <w:rPr>
@@ -1353,7 +1397,15 @@
         <w:t>e</w:t>
       </w:r>
       <w:r>
-        <w:t xml:space="preserve"> a job entry in the job diary.  This screen is exactly the same as before.   The job diary is the only part of Survey Assist that was not written completely from scratch.</w:t>
+        <w:t xml:space="preserve"> a job entry in the job diary.  This screen is </w:t>
+      </w:r>
+      <w:proofErr w:type="gramStart"/>
+      <w:r>
+        <w:t>exactly the same</w:t>
+      </w:r>
+      <w:proofErr w:type="gramEnd"/>
+      <w:r>
+        <w:t xml:space="preserve"> as before.   The job diary is the only part of Survey Assist that was not written completely from scratch.</w:t>
       </w:r>
     </w:p>
     <w:p>
@@ -1366,7 +1418,15 @@
     </w:p>
     <w:p>
       <w:r>
-        <w:t xml:space="preserve">Next, we create a dated directory for the job.  This opens up </w:t>
+        <w:t xml:space="preserve">Next, we create a dated directory for the job.  This </w:t>
+      </w:r>
+      <w:proofErr w:type="gramStart"/>
+      <w:r>
+        <w:t>opens up</w:t>
+      </w:r>
+      <w:proofErr w:type="gramEnd"/>
+      <w:r>
+        <w:t xml:space="preserve"> </w:t>
       </w:r>
       <w:r>
         <w:t>a</w:t>
@@ -1683,18 +1743,12 @@
         </w:drawing>
       </w:r>
       <w:r>
-        <w:t>EDIT</w:t>
-      </w:r>
-      <w:r>
-        <w:t xml:space="preserve"> GSI</w:t>
-      </w:r>
-    </w:p>
-    <w:p>
-      <w:r>
-        <w:t xml:space="preserve"> </w:t>
-      </w:r>
-      <w:r>
-        <w:t>Survey Assist makes it easy to clean and edit the GSI if required</w:t>
+        <w:t>EDIT GSI</w:t>
+      </w:r>
+    </w:p>
+    <w:p>
+      <w:r>
+        <w:t xml:space="preserve"> Survey Assist makes it easy to clean and edit the GSI if required</w:t>
       </w:r>
       <w:r>
         <w:t>:</w:t>
@@ -1775,13 +1829,7 @@
         <w:ind w:left="567" w:hanging="283"/>
       </w:pPr>
       <w:r>
-        <w:t>Change point name of selected</w:t>
-      </w:r>
-      <w:r>
-        <w:t xml:space="preserve"> </w:t>
-      </w:r>
-      <w:r>
-        <w:t>lines from the’ Edit Survey’ menu</w:t>
+        <w:t>Change point name of selected lines from the’ Edit Survey’ menu</w:t>
       </w:r>
       <w:r>
         <w:t>.</w:t>
@@ -1843,14 +1891,12 @@
         <w:t xml:space="preserve"> the</w:t>
       </w:r>
       <w:r>
-        <w:t xml:space="preserve"> prism constant of </w:t>
-      </w:r>
-      <w:r>
-        <w:t>selected</w:t>
+        <w:t xml:space="preserve"> prism constant of selected</w:t>
       </w:r>
       <w:r>
         <w:t xml:space="preserve"> </w:t>
       </w:r>
+      <w:proofErr w:type="gramStart"/>
       <w:r>
         <w:t>lines</w:t>
       </w:r>
@@ -1858,13 +1904,14 @@
         <w:t>,</w:t>
       </w:r>
       <w:r>
-        <w:t xml:space="preserve"> or based on a prism constant batch file</w:t>
-      </w:r>
-      <w:r>
-        <w:t xml:space="preserve"> from the </w:t>
-      </w:r>
-      <w:r>
-        <w:t>’Edit Survey’ menu.</w:t>
+        <w:t xml:space="preserve"> or</w:t>
+      </w:r>
+      <w:proofErr w:type="gramEnd"/>
+      <w:r>
+        <w:t xml:space="preserve"> based on a prism constant batch file</w:t>
+      </w:r>
+      <w:r>
+        <w:t xml:space="preserve"> from the ’Edit Survey’ menu.</w:t>
       </w:r>
     </w:p>
     <w:p>
@@ -1969,7 +2016,15 @@
         <w:t xml:space="preserve"> </w:t>
       </w:r>
       <w:r>
-        <w:t>for a number of possible issues, and warns the user if a problem is detected.</w:t>
+        <w:t xml:space="preserve">for a number of possible </w:t>
+      </w:r>
+      <w:proofErr w:type="gramStart"/>
+      <w:r>
+        <w:t>issues, and</w:t>
+      </w:r>
+      <w:proofErr w:type="gramEnd"/>
+      <w:r>
+        <w:t xml:space="preserve"> warns the user if a problem is detected.</w:t>
       </w:r>
     </w:p>
     <w:p>
@@ -2130,8 +2185,13 @@
         </w:rPr>
         <w:br/>
       </w:r>
-      <w:r>
-        <w:t xml:space="preserve">This checks </w:t>
+      <w:proofErr w:type="gramStart"/>
+      <w:r>
+        <w:t>This checks</w:t>
+      </w:r>
+      <w:proofErr w:type="gramEnd"/>
+      <w:r>
+        <w:t xml:space="preserve"> </w:t>
       </w:r>
       <w:r>
         <w:t xml:space="preserve">for </w:t>
@@ -2373,10 +2433,7 @@
         <w:t>Flags a</w:t>
       </w:r>
       <w:r>
-        <w:t xml:space="preserve"> warning to the user if the same Point ID was shot with a </w:t>
-      </w:r>
-      <w:r>
-        <w:t>different target height</w:t>
+        <w:t xml:space="preserve"> warning to the user if the same Point ID was shot with a different target height</w:t>
       </w:r>
       <w:r>
         <w:t>.</w:t>
@@ -2463,10 +2520,7 @@
         <w:br/>
       </w:r>
       <w:r>
-        <w:t xml:space="preserve">Flags are warning to the user </w:t>
-      </w:r>
-      <w:r>
-        <w:t xml:space="preserve">when the difference between a face-left and face-right shot exceeds a specified tolerance. </w:t>
+        <w:t xml:space="preserve">Flags are warning to the user when the difference between a face-left and face-right shot exceeds a specified tolerance. </w:t>
       </w:r>
     </w:p>
     <w:p>
@@ -2532,6 +2586,92 @@
     <w:p>
       <w:r>
         <w:rPr>
+          <w:b/>
+        </w:rPr>
+        <w:t xml:space="preserve">CHECK </w:t>
+      </w:r>
+      <w:r>
+        <w:rPr>
+          <w:b/>
+        </w:rPr>
+        <w:t>DOUBLE-DOUBLES</w:t>
+      </w:r>
+      <w:r>
+        <w:rPr>
+          <w:b/>
+        </w:rPr>
+        <w:br/>
+      </w:r>
+      <w:r>
+        <w:t>Checks that 2 double shots were taken for each change point on a 2D line.</w:t>
+      </w:r>
+    </w:p>
+    <w:p>
+      <w:pPr>
+        <w:jc w:val="center"/>
+        <w:rPr>
+          <w:rFonts w:asciiTheme="majorHAnsi" w:eastAsiaTheme="majorEastAsia" w:hAnsiTheme="majorHAnsi" w:cstheme="majorBidi"/>
+          <w:b/>
+          <w:bCs/>
+          <w:color w:val="833C0B" w:themeColor="accent2" w:themeShade="80"/>
+          <w:sz w:val="22"/>
+          <w:szCs w:val="22"/>
+        </w:rPr>
+      </w:pPr>
+      <w:r>
+        <w:rPr>
+          <w:noProof/>
+        </w:rPr>
+        <w:drawing>
+          <wp:inline distT="0" distB="0" distL="0" distR="0" wp14:anchorId="45DEE912" wp14:editId="0211F93E">
+            <wp:extent cx="4543425" cy="2585981"/>
+            <wp:effectExtent l="190500" t="190500" r="180975" b="195580"/>
+            <wp:docPr id="4" name="Picture 4"/>
+            <wp:cNvGraphicFramePr>
+              <a:graphicFrameLocks xmlns:a="http://schemas.openxmlformats.org/drawingml/2006/main" noChangeAspect="1"/>
+            </wp:cNvGraphicFramePr>
+            <a:graphic xmlns:a="http://schemas.openxmlformats.org/drawingml/2006/main">
+              <a:graphicData uri="http://schemas.openxmlformats.org/drawingml/2006/picture">
+                <pic:pic xmlns:pic="http://schemas.openxmlformats.org/drawingml/2006/picture">
+                  <pic:nvPicPr>
+                    <pic:cNvPr id="1" name=""/>
+                    <pic:cNvPicPr/>
+                  </pic:nvPicPr>
+                  <pic:blipFill>
+                    <a:blip r:embed="rId21"/>
+                    <a:stretch>
+                      <a:fillRect/>
+                    </a:stretch>
+                  </pic:blipFill>
+                  <pic:spPr>
+                    <a:xfrm>
+                      <a:off x="0" y="0"/>
+                      <a:ext cx="4551379" cy="2590508"/>
+                    </a:xfrm>
+                    <a:prstGeom prst="rect">
+                      <a:avLst/>
+                    </a:prstGeom>
+                    <a:ln>
+                      <a:noFill/>
+                    </a:ln>
+                    <a:effectLst>
+                      <a:outerShdw blurRad="190500" algn="tl" rotWithShape="0">
+                        <a:srgbClr val="000000">
+                          <a:alpha val="70000"/>
+                        </a:srgbClr>
+                      </a:outerShdw>
+                    </a:effectLst>
+                  </pic:spPr>
+                </pic:pic>
+              </a:graphicData>
+            </a:graphic>
+          </wp:inline>
+        </w:drawing>
+      </w:r>
+    </w:p>
+    <w:p>
+      <w:r>
+        <w:rPr>
           <w:rFonts w:asciiTheme="majorHAnsi" w:eastAsiaTheme="majorEastAsia" w:hAnsiTheme="majorHAnsi" w:cstheme="majorBidi"/>
           <w:b/>
           <w:bCs/>
@@ -2603,7 +2743,7 @@
                     <pic:cNvPicPr/>
                   </pic:nvPicPr>
                   <pic:blipFill rotWithShape="1">
-                    <a:blip r:embed="rId21"/>
+                    <a:blip r:embed="rId22"/>
                     <a:srcRect b="20897"/>
                     <a:stretch/>
                   </pic:blipFill>
@@ -2637,6 +2777,8 @@
           </wp:inline>
         </w:drawing>
       </w:r>
+      <w:bookmarkStart w:id="0" w:name="_GoBack"/>
+      <w:bookmarkEnd w:id="0"/>
     </w:p>
     <w:p>
       <w:r>
@@ -2648,6 +2790,7 @@
           <w:sz w:val="22"/>
           <w:szCs w:val="22"/>
         </w:rPr>
+        <w:lastRenderedPageBreak/>
         <w:t>EXPORT GSI</w:t>
       </w:r>
       <w:r>
@@ -2657,10 +2800,7 @@
         <w:br/>
       </w:r>
       <w:r>
-        <w:t>This</w:t>
-      </w:r>
-      <w:r>
-        <w:t xml:space="preserve"> creates a sorted GSI file along with a corresponding CSV file that is in a format </w:t>
+        <w:t xml:space="preserve">This creates a sorted GSI file along with a corresponding CSV file that is in a format </w:t>
       </w:r>
       <w:r>
         <w:t xml:space="preserve">ready to paste into </w:t>
@@ -2700,7 +2840,7 @@
                     <pic:cNvPicPr/>
                   </pic:nvPicPr>
                   <pic:blipFill>
-                    <a:blip r:embed="rId22"/>
+                    <a:blip r:embed="rId23"/>
                     <a:stretch>
                       <a:fillRect/>
                     </a:stretch>
@@ -2820,7 +2960,10 @@
         <w:t>utility</w:t>
       </w:r>
       <w:r>
-        <w:t xml:space="preserve"> asks the user to select the GSI he would like process in Compnet</w:t>
+        <w:t xml:space="preserve"> asks the user to select the GSI he would like process in </w:t>
+      </w:r>
+      <w:r>
+        <w:t>CompNet</w:t>
       </w:r>
       <w:r>
         <w:t>,</w:t>
@@ -2832,7 +2975,13 @@
         <w:t xml:space="preserve">then </w:t>
       </w:r>
       <w:r>
-        <w:t>copies it over to the LS/RAW DATA directory.  It also creates a Compnet job folder in the LS/DATA directory.</w:t>
+        <w:t xml:space="preserve">copies it over to the LS/RAW DATA directory.  It also creates a </w:t>
+      </w:r>
+      <w:r>
+        <w:t>CompNet</w:t>
+      </w:r>
+      <w:r>
+        <w:t xml:space="preserve"> job folder in the LS/DATA directory.</w:t>
       </w:r>
     </w:p>
     <w:p>
@@ -2845,7 +2994,13 @@
     </w:p>
     <w:p>
       <w:r>
-        <w:t>When you are ready to update the fixed file coordinates in CompNet, run this utility to automatically apply the new coordinates based on a</w:t>
+        <w:t xml:space="preserve">When you are ready to update the fixed file coordinates in </w:t>
+      </w:r>
+      <w:r>
+        <w:t>CompNet</w:t>
+      </w:r>
+      <w:r>
+        <w:t>, run this utility to automatically apply the new coordinates based on a</w:t>
       </w:r>
       <w:r>
         <w:t xml:space="preserve">n ASC, </w:t>
@@ -2885,7 +3040,7 @@
                     <pic:cNvPicPr/>
                   </pic:nvPicPr>
                   <pic:blipFill>
-                    <a:blip r:embed="rId23"/>
+                    <a:blip r:embed="rId24"/>
                     <a:stretch>
                       <a:fillRect/>
                     </a:stretch>
@@ -2921,15 +3076,18 @@
         <w:pStyle w:val="Heading7"/>
       </w:pPr>
       <w:r>
-        <w:t>WEIGHT STD</w:t>
-      </w:r>
-      <w:r>
-        <w:t xml:space="preserve"> FILE</w:t>
-      </w:r>
-    </w:p>
-    <w:p>
-      <w:r>
-        <w:t>This utility applies a specified weighting to a Compnet STD file.</w:t>
+        <w:t>WEIGHT STD FILE</w:t>
+      </w:r>
+    </w:p>
+    <w:p>
+      <w:r>
+        <w:t xml:space="preserve">This utility applies a specified weighting to a </w:t>
+      </w:r>
+      <w:r>
+        <w:t>CompNet</w:t>
+      </w:r>
+      <w:r>
+        <w:t xml:space="preserve"> STD file.</w:t>
       </w:r>
     </w:p>
     <w:p>
@@ -2941,6 +3099,7 @@
           <w:noProof/>
           <w:lang w:val="en-AU" w:eastAsia="en-AU"/>
         </w:rPr>
+        <w:lastRenderedPageBreak/>
         <w:drawing>
           <wp:inline distT="0" distB="0" distL="0" distR="0" wp14:anchorId="3B2A68C8" wp14:editId="6BFAC6A2">
             <wp:extent cx="4971285" cy="2431523"/>
@@ -2957,7 +3116,7 @@
                     <pic:cNvPicPr/>
                   </pic:nvPicPr>
                   <pic:blipFill rotWithShape="1">
-                    <a:blip r:embed="rId24"/>
+                    <a:blip r:embed="rId25"/>
                     <a:srcRect t="4393" b="4095"/>
                     <a:stretch/>
                   </pic:blipFill>
@@ -2997,63 +3156,12 @@
         <w:pStyle w:val="Heading7"/>
       </w:pPr>
       <w:r>
-        <w:t>POPUP CSV FROM CRD</w:t>
-      </w:r>
-    </w:p>
-    <w:p>
-      <w:r>
-        <w:t>This</w:t>
-      </w:r>
-      <w:r>
-        <w:t xml:space="preserve"> opens up an excel version of the Compnet CRD output file in a ‘ready to paste’ format</w:t>
-      </w:r>
-    </w:p>
-    <w:p>
-      <w:pPr>
-        <w:pStyle w:val="Heading3"/>
-        <w:jc w:val="center"/>
-      </w:pPr>
-      <w:r>
-        <w:lastRenderedPageBreak/>
-        <w:t>OTHER UTILITIES</w:t>
-      </w:r>
-    </w:p>
-    <w:p/>
-    <w:p>
-      <w:r>
-        <w:t xml:space="preserve">Survey Assist contains are </w:t>
-      </w:r>
-      <w:r>
-        <w:t>number</w:t>
-      </w:r>
-      <w:r>
-        <w:t xml:space="preserve"> of other utilities that are useful in different cir</w:t>
-      </w:r>
-      <w:r>
-        <w:t>c</w:t>
-      </w:r>
-      <w:r>
-        <w:t>umstances:</w:t>
-      </w:r>
-      <w:r>
-        <w:br/>
+        <w:t xml:space="preserve">Copy Job to Dated Directory </w:t>
       </w:r>
     </w:p>
     <w:p>
       <w:pPr>
         <w:pStyle w:val="Heading7"/>
-        <w:spacing w:before="120" w:after="120"/>
-      </w:pPr>
-      <w:r>
-        <w:t xml:space="preserve">CREATE </w:t>
-      </w:r>
-      <w:r>
-        <w:t>JOB DIRECTORY</w:t>
-      </w:r>
-      <w:r>
-        <w:t xml:space="preserve">: </w:t>
-      </w:r>
-      <w:r>
         <w:rPr>
           <w:rFonts w:asciiTheme="minorHAnsi" w:eastAsiaTheme="minorEastAsia" w:hAnsiTheme="minorHAnsi" w:cstheme="minorBidi"/>
           <w:b w:val="0"/>
@@ -3062,8 +3170,7 @@
           <w:sz w:val="21"/>
           <w:szCs w:val="21"/>
         </w:rPr>
-        <w:t xml:space="preserve">Creates </w:t>
-      </w:r>
+      </w:pPr>
       <w:r>
         <w:rPr>
           <w:rFonts w:asciiTheme="minorHAnsi" w:eastAsiaTheme="minorEastAsia" w:hAnsiTheme="minorHAnsi" w:cstheme="minorBidi"/>
@@ -3073,7 +3180,218 @@
           <w:sz w:val="21"/>
           <w:szCs w:val="21"/>
         </w:rPr>
-        <w:t xml:space="preserve">a new job directory </w:t>
+        <w:t>This</w:t>
+      </w:r>
+      <w:r>
+        <w:rPr>
+          <w:rFonts w:asciiTheme="minorHAnsi" w:eastAsiaTheme="minorEastAsia" w:hAnsiTheme="minorHAnsi" w:cstheme="minorBidi"/>
+          <w:b w:val="0"/>
+          <w:bCs w:val="0"/>
+          <w:color w:val="auto"/>
+          <w:sz w:val="21"/>
+          <w:szCs w:val="21"/>
+        </w:rPr>
+        <w:t xml:space="preserve"> function copies the CompNet Folder and CRD output to the dated directory that contains the original GSI.</w:t>
+      </w:r>
+    </w:p>
+    <w:p>
+      <w:pPr>
+        <w:pStyle w:val="Heading7"/>
+      </w:pPr>
+    </w:p>
+    <w:p>
+      <w:pPr>
+        <w:pStyle w:val="Heading7"/>
+      </w:pPr>
+      <w:r>
+        <w:t>POPUP CSV FROM CRD</w:t>
+      </w:r>
+    </w:p>
+    <w:p>
+      <w:r>
+        <w:t xml:space="preserve">This </w:t>
+      </w:r>
+      <w:proofErr w:type="gramStart"/>
+      <w:r>
+        <w:t>opens up</w:t>
+      </w:r>
+      <w:proofErr w:type="gramEnd"/>
+      <w:r>
+        <w:t xml:space="preserve"> an excel version of the </w:t>
+      </w:r>
+      <w:r>
+        <w:t>CompNet</w:t>
+      </w:r>
+      <w:r>
+        <w:t xml:space="preserve"> CRD output file in a ‘ready to paste’ format</w:t>
+      </w:r>
+    </w:p>
+    <w:p/>
+    <w:p>
+      <w:pPr>
+        <w:pStyle w:val="Heading3"/>
+        <w:jc w:val="center"/>
+      </w:pPr>
+      <w:r>
+        <w:t>JOB TRACKER BAR</w:t>
+      </w:r>
+    </w:p>
+    <w:p/>
+    <w:p>
+      <w:r>
+        <w:t xml:space="preserve">Survey Assist </w:t>
+      </w:r>
+      <w:r>
+        <w:t xml:space="preserve">also contains a job tracker bar that can be displayed from the menu item ‘Job Tracker-&gt;Track/Create a Job’.  From this menu you can also </w:t>
+      </w:r>
+      <w:proofErr w:type="gramStart"/>
+      <w:r>
+        <w:t>open up</w:t>
+      </w:r>
+      <w:proofErr w:type="gramEnd"/>
+      <w:r>
+        <w:t xml:space="preserve"> the job tracker in excel rather than displaying the Job Tracker within Survey Assist.</w:t>
+      </w:r>
+    </w:p>
+    <w:p>
+      <w:r>
+        <w:rPr>
+          <w:noProof/>
+        </w:rPr>
+        <w:drawing>
+          <wp:inline distT="0" distB="0" distL="0" distR="0" wp14:anchorId="6A7125C0" wp14:editId="55DB6980">
+            <wp:extent cx="6858000" cy="471170"/>
+            <wp:effectExtent l="190500" t="190500" r="190500" b="195580"/>
+            <wp:docPr id="3" name="Picture 3"/>
+            <wp:cNvGraphicFramePr>
+              <a:graphicFrameLocks xmlns:a="http://schemas.openxmlformats.org/drawingml/2006/main" noChangeAspect="1"/>
+            </wp:cNvGraphicFramePr>
+            <a:graphic xmlns:a="http://schemas.openxmlformats.org/drawingml/2006/main">
+              <a:graphicData uri="http://schemas.openxmlformats.org/drawingml/2006/picture">
+                <pic:pic xmlns:pic="http://schemas.openxmlformats.org/drawingml/2006/picture">
+                  <pic:nvPicPr>
+                    <pic:cNvPr id="1" name=""/>
+                    <pic:cNvPicPr/>
+                  </pic:nvPicPr>
+                  <pic:blipFill>
+                    <a:blip r:embed="rId26"/>
+                    <a:stretch>
+                      <a:fillRect/>
+                    </a:stretch>
+                  </pic:blipFill>
+                  <pic:spPr>
+                    <a:xfrm>
+                      <a:off x="0" y="0"/>
+                      <a:ext cx="6858000" cy="471170"/>
+                    </a:xfrm>
+                    <a:prstGeom prst="rect">
+                      <a:avLst/>
+                    </a:prstGeom>
+                    <a:ln>
+                      <a:noFill/>
+                    </a:ln>
+                    <a:effectLst>
+                      <a:outerShdw blurRad="190500" algn="tl" rotWithShape="0">
+                        <a:srgbClr val="000000">
+                          <a:alpha val="70000"/>
+                        </a:srgbClr>
+                      </a:outerShdw>
+                    </a:effectLst>
+                  </pic:spPr>
+                </pic:pic>
+              </a:graphicData>
+            </a:graphic>
+          </wp:inline>
+        </w:drawing>
+      </w:r>
+    </w:p>
+    <w:p>
+      <w:r>
+        <w:t>The job tracker bar has two functions.  From here you can enter a new job to track, fill in the necessary details and save the job to excel.  You can also track an existing job from the drop-down menu.  Updated the job details and then hit the ‘Save Job’ button to update the jobs details.</w:t>
+      </w:r>
+    </w:p>
+    <w:p>
+      <w:pPr>
+        <w:pStyle w:val="Heading3"/>
+        <w:jc w:val="center"/>
+      </w:pPr>
+      <w:r>
+        <w:t>OTHER UTILITIES</w:t>
+      </w:r>
+    </w:p>
+    <w:p/>
+    <w:p>
+      <w:r>
+        <w:t xml:space="preserve">Survey Assist contains are </w:t>
+      </w:r>
+      <w:r>
+        <w:t>number</w:t>
+      </w:r>
+      <w:r>
+        <w:t xml:space="preserve"> of other utilities that are useful in different cir</w:t>
+      </w:r>
+      <w:r>
+        <w:t>c</w:t>
+      </w:r>
+      <w:r>
+        <w:t>umstances:</w:t>
+      </w:r>
+      <w:r>
+        <w:br/>
+      </w:r>
+    </w:p>
+    <w:p>
+      <w:pPr>
+        <w:pStyle w:val="Heading7"/>
+        <w:spacing w:before="120" w:after="120"/>
+      </w:pPr>
+      <w:r>
+        <w:t>PRINT GSI</w:t>
+      </w:r>
+      <w:r>
+        <w:t xml:space="preserve">: </w:t>
+      </w:r>
+      <w:r>
+        <w:rPr>
+          <w:rFonts w:asciiTheme="minorHAnsi" w:eastAsiaTheme="minorEastAsia" w:hAnsiTheme="minorHAnsi" w:cstheme="minorBidi"/>
+          <w:b w:val="0"/>
+          <w:bCs w:val="0"/>
+          <w:color w:val="auto"/>
+          <w:sz w:val="21"/>
+          <w:szCs w:val="21"/>
+        </w:rPr>
+        <w:t>Creates a printer friendly version of the GSI in excel</w:t>
+      </w:r>
+      <w:r>
+        <w:rPr>
+          <w:rFonts w:asciiTheme="minorHAnsi" w:eastAsiaTheme="minorEastAsia" w:hAnsiTheme="minorHAnsi" w:cstheme="minorBidi"/>
+          <w:b w:val="0"/>
+          <w:bCs w:val="0"/>
+          <w:color w:val="auto"/>
+          <w:sz w:val="21"/>
+          <w:szCs w:val="21"/>
+        </w:rPr>
+        <w:t xml:space="preserve"> (File menu)</w:t>
+      </w:r>
+    </w:p>
+    <w:p>
+      <w:pPr>
+        <w:pStyle w:val="Heading7"/>
+        <w:spacing w:before="120" w:after="120"/>
+      </w:pPr>
+      <w:r>
+        <w:t xml:space="preserve">CREATE JOB DIRECTORY: </w:t>
+      </w:r>
+      <w:r>
+        <w:rPr>
+          <w:rFonts w:asciiTheme="minorHAnsi" w:eastAsiaTheme="minorEastAsia" w:hAnsiTheme="minorHAnsi" w:cstheme="minorBidi"/>
+          <w:b w:val="0"/>
+          <w:bCs w:val="0"/>
+          <w:color w:val="auto"/>
+          <w:sz w:val="21"/>
+          <w:szCs w:val="21"/>
+        </w:rPr>
+        <w:t xml:space="preserve">Creates a new job directory </w:t>
       </w:r>
       <w:r>
         <w:rPr>
@@ -3142,10 +3460,7 @@
         <w:t>QUERY GSI</w:t>
       </w:r>
       <w:r>
-        <w:t xml:space="preserve">: </w:t>
-      </w:r>
-      <w:r>
-        <w:t>Survey Assist stores the GSI in a database</w:t>
+        <w:t>: Survey Assist stores the GSI in a database</w:t>
       </w:r>
       <w:r>
         <w:t>.  This</w:t>
@@ -3173,13 +3488,17 @@
           <w:sz w:val="22"/>
           <w:szCs w:val="22"/>
         </w:rPr>
+        <w:lastRenderedPageBreak/>
         <w:t>COMPARE CRD:</w:t>
       </w:r>
       <w:r>
-        <w:t xml:space="preserve"> </w:t>
-      </w:r>
-      <w:r>
-        <w:t>Compares two CRD files and flags any differences based on a user-specified tolerance (Compnet menu)</w:t>
+        <w:t xml:space="preserve"> Compares two CRD files and flags any differences based on a user-specified tolerance (</w:t>
+      </w:r>
+      <w:r>
+        <w:t>CompNet</w:t>
+      </w:r>
+      <w:r>
+        <w:t xml:space="preserve"> menu)</w:t>
       </w:r>
     </w:p>
     <w:p>
@@ -3195,8 +3514,22 @@
           <w:sz w:val="22"/>
           <w:szCs w:val="22"/>
         </w:rPr>
-        <w:t>CREATE CONTROL ONLY GSI</w:t>
-      </w:r>
+        <w:t>CREATE CONTROL ONLY GSI:</w:t>
+      </w:r>
+      <w:r>
+        <w:t xml:space="preserve"> Creates a GSI containing only control.  Useful when debugging a survey (</w:t>
+      </w:r>
+      <w:r>
+        <w:t>CompNet</w:t>
+      </w:r>
+      <w:r>
+        <w:t xml:space="preserve"> menu)</w:t>
+      </w:r>
+    </w:p>
+    <w:p>
+      <w:pPr>
+        <w:spacing w:before="120" w:after="120"/>
+      </w:pPr>
       <w:r>
         <w:rPr>
           <w:rFonts w:asciiTheme="majorHAnsi" w:eastAsiaTheme="majorEastAsia" w:hAnsiTheme="majorHAnsi" w:cstheme="majorBidi"/>
@@ -3206,22 +3539,25 @@
           <w:sz w:val="22"/>
           <w:szCs w:val="22"/>
         </w:rPr>
-        <w:t>:</w:t>
-      </w:r>
-      <w:r>
-        <w:t xml:space="preserve"> </w:t>
-      </w:r>
-      <w:r>
-        <w:t xml:space="preserve">Creates a GSI containing only control.  Useful when debugging a survey </w:t>
-      </w:r>
-      <w:r>
-        <w:t>(Compnet menu)</w:t>
-      </w:r>
-    </w:p>
-    <w:p>
-      <w:pPr>
-        <w:spacing w:before="120" w:after="120"/>
-      </w:pPr>
+        <w:t>COMBINE/REORDER GSI FILES:</w:t>
+      </w:r>
+      <w:r>
+        <w:t xml:space="preserve"> Creates a single GSI based on multiple GSI files that can be sorted alphabetically o</w:t>
+      </w:r>
+      <w:r>
+        <w:t>r</w:t>
+      </w:r>
+      <w:r>
+        <w:t xml:space="preserve"> based on a sorted configuration file (</w:t>
+      </w:r>
+      <w:r>
+        <w:t>CompNet</w:t>
+      </w:r>
+      <w:r>
+        <w:t xml:space="preserve"> menu)</w:t>
+      </w:r>
+    </w:p>
+    <w:p>
       <w:r>
         <w:rPr>
           <w:rFonts w:asciiTheme="majorHAnsi" w:eastAsiaTheme="majorEastAsia" w:hAnsiTheme="majorHAnsi" w:cstheme="majorBidi"/>
@@ -3231,8 +3567,42 @@
           <w:sz w:val="22"/>
           <w:szCs w:val="22"/>
         </w:rPr>
-        <w:t>COMBINE/REORDER GSI FILES</w:t>
-      </w:r>
+        <w:t>CREATE POPUP CSV FROM ASC:</w:t>
+      </w:r>
+      <w:r>
+        <w:t xml:space="preserve"> </w:t>
+      </w:r>
+      <w:proofErr w:type="gramStart"/>
+      <w:r>
+        <w:t>Opens up</w:t>
+      </w:r>
+      <w:proofErr w:type="gramEnd"/>
+      <w:r>
+        <w:t xml:space="preserve"> an excel version of</w:t>
+      </w:r>
+      <w:r>
+        <w:t xml:space="preserve"> an</w:t>
+      </w:r>
+      <w:r>
+        <w:t xml:space="preserve"> </w:t>
+      </w:r>
+      <w:r>
+        <w:t>ASC</w:t>
+      </w:r>
+      <w:r>
+        <w:t xml:space="preserve"> file in a ‘ready to paste’ format</w:t>
+      </w:r>
+      <w:r>
+        <w:t xml:space="preserve"> (</w:t>
+      </w:r>
+      <w:r>
+        <w:t>Utilities</w:t>
+      </w:r>
+      <w:r>
+        <w:t xml:space="preserve"> menu)</w:t>
+      </w:r>
+    </w:p>
+    <w:p>
       <w:r>
         <w:rPr>
           <w:rFonts w:asciiTheme="majorHAnsi" w:eastAsiaTheme="majorEastAsia" w:hAnsiTheme="majorHAnsi" w:cstheme="majorBidi"/>
@@ -3242,73 +3612,21 @@
           <w:sz w:val="22"/>
           <w:szCs w:val="22"/>
         </w:rPr>
-        <w:t>:</w:t>
+        <w:t>CREATE PRINTABLE LIST OF CHANGE POINTS:</w:t>
       </w:r>
       <w:r>
         <w:t xml:space="preserve"> </w:t>
       </w:r>
-      <w:r>
-        <w:t>Creates a single GSI based on multiple GSI files that can be sorted alphabetically o</w:t>
-      </w:r>
-      <w:r>
-        <w:t>r</w:t>
-      </w:r>
-      <w:r>
-        <w:t xml:space="preserve"> based on a sorted configuration file </w:t>
-      </w:r>
-      <w:r>
-        <w:t>(Compnet menu)</w:t>
-      </w:r>
-    </w:p>
-    <w:p>
-      <w:r>
-        <w:rPr>
-          <w:rFonts w:asciiTheme="majorHAnsi" w:eastAsiaTheme="majorEastAsia" w:hAnsiTheme="majorHAnsi" w:cstheme="majorBidi"/>
-          <w:b/>
-          <w:bCs/>
-          <w:color w:val="833C0B" w:themeColor="accent2" w:themeShade="80"/>
-          <w:sz w:val="22"/>
-          <w:szCs w:val="22"/>
-        </w:rPr>
-        <w:t>CREATE POPUP CSV FROM ASC</w:t>
-      </w:r>
-      <w:r>
-        <w:rPr>
-          <w:rFonts w:asciiTheme="majorHAnsi" w:eastAsiaTheme="majorEastAsia" w:hAnsiTheme="majorHAnsi" w:cstheme="majorBidi"/>
-          <w:b/>
-          <w:bCs/>
-          <w:color w:val="833C0B" w:themeColor="accent2" w:themeShade="80"/>
-          <w:sz w:val="22"/>
-          <w:szCs w:val="22"/>
-        </w:rPr>
-        <w:t>:</w:t>
-      </w:r>
-      <w:r>
-        <w:t xml:space="preserve"> </w:t>
-      </w:r>
-      <w:r>
-        <w:t>O</w:t>
-      </w:r>
-      <w:r>
-        <w:t>pens up an excel version of</w:t>
-      </w:r>
-      <w:r>
-        <w:t xml:space="preserve"> an</w:t>
-      </w:r>
-      <w:r>
-        <w:t xml:space="preserve"> </w:t>
-      </w:r>
-      <w:r>
-        <w:t>ASC</w:t>
-      </w:r>
-      <w:r>
-        <w:t xml:space="preserve"> file in a ‘ready to paste’ format</w:t>
-      </w:r>
-      <w:r>
-        <w:t xml:space="preserve"> </w:t>
-      </w:r>
-      <w:r>
-        <w:t>(</w:t>
+      <w:proofErr w:type="gramStart"/>
+      <w:r>
+        <w:t>Opens up</w:t>
+      </w:r>
+      <w:proofErr w:type="gramEnd"/>
+      <w:r>
+        <w:t xml:space="preserve"> a word document containing a list of change points based on the current GSI</w:t>
+      </w:r>
+      <w:r>
+        <w:t xml:space="preserve"> (</w:t>
       </w:r>
       <w:r>
         <w:t>Utilities</w:t>
@@ -3316,61 +3634,6 @@
       <w:r>
         <w:t xml:space="preserve"> menu)</w:t>
       </w:r>
-    </w:p>
-    <w:p>
-      <w:r>
-        <w:rPr>
-          <w:rFonts w:asciiTheme="majorHAnsi" w:eastAsiaTheme="majorEastAsia" w:hAnsiTheme="majorHAnsi" w:cstheme="majorBidi"/>
-          <w:b/>
-          <w:bCs/>
-          <w:color w:val="833C0B" w:themeColor="accent2" w:themeShade="80"/>
-          <w:sz w:val="22"/>
-          <w:szCs w:val="22"/>
-        </w:rPr>
-        <w:t xml:space="preserve">CREATE </w:t>
-      </w:r>
-      <w:r>
-        <w:rPr>
-          <w:rFonts w:asciiTheme="majorHAnsi" w:eastAsiaTheme="majorEastAsia" w:hAnsiTheme="majorHAnsi" w:cstheme="majorBidi"/>
-          <w:b/>
-          <w:bCs/>
-          <w:color w:val="833C0B" w:themeColor="accent2" w:themeShade="80"/>
-          <w:sz w:val="22"/>
-          <w:szCs w:val="22"/>
-        </w:rPr>
-        <w:t>PRINTABLE LIST OF CHANGE POINTS</w:t>
-      </w:r>
-      <w:r>
-        <w:rPr>
-          <w:rFonts w:asciiTheme="majorHAnsi" w:eastAsiaTheme="majorEastAsia" w:hAnsiTheme="majorHAnsi" w:cstheme="majorBidi"/>
-          <w:b/>
-          <w:bCs/>
-          <w:color w:val="833C0B" w:themeColor="accent2" w:themeShade="80"/>
-          <w:sz w:val="22"/>
-          <w:szCs w:val="22"/>
-        </w:rPr>
-        <w:t>:</w:t>
-      </w:r>
-      <w:r>
-        <w:t xml:space="preserve"> Opens up </w:t>
-      </w:r>
-      <w:r>
-        <w:t>a word document containing a list of change points based on the current GSI</w:t>
-      </w:r>
-      <w:r>
-        <w:t xml:space="preserve"> </w:t>
-      </w:r>
-      <w:r>
-        <w:t>(</w:t>
-      </w:r>
-      <w:r>
-        <w:t>Utilities</w:t>
-      </w:r>
-      <w:r>
-        <w:t xml:space="preserve"> menu)</w:t>
-      </w:r>
-      <w:bookmarkStart w:id="0" w:name="_GoBack"/>
-      <w:bookmarkEnd w:id="0"/>
     </w:p>
     <w:sectPr>
       <w:pgSz w:w="12240" w:h="15840"/>
@@ -3385,7 +3648,7 @@
 </file>
 
 <file path=word/numbering.xml><?xml version="1.0" encoding="utf-8"?>
-<w:numbering xmlns:wpc="http://schemas.microsoft.com/office/word/2010/wordprocessingCanvas" xmlns:mc="http://schemas.openxmlformats.org/markup-compatibility/2006" xmlns:o="urn:schemas-microsoft-com:office:office" xmlns:r="http://schemas.openxmlformats.org/officeDocument/2006/relationships" xmlns:m="http://schemas.openxmlformats.org/officeDocument/2006/math" xmlns:v="urn:schemas-microsoft-com:vml" xmlns:wp14="http://schemas.microsoft.com/office/word/2010/wordprocessingDrawing" xmlns:wp="http://schemas.openxmlformats.org/drawingml/2006/wordprocessingDrawing" xmlns:w10="urn:schemas-microsoft-com:office:word" xmlns:w="http://schemas.openxmlformats.org/wordprocessingml/2006/main" xmlns:w14="http://schemas.microsoft.com/office/word/2010/wordml" xmlns:w15="http://schemas.microsoft.com/office/word/2012/wordml" xmlns:wpg="http://schemas.microsoft.com/office/word/2010/wordprocessingGroup" xmlns:wpi="http://schemas.microsoft.com/office/word/2010/wordprocessingInk" xmlns:wne="http://schemas.microsoft.com/office/word/2006/wordml" xmlns:wps="http://schemas.microsoft.com/office/word/2010/wordprocessingShape" mc:Ignorable="w14 w15 wp14">
+<w:numbering xmlns:wpc="http://schemas.microsoft.com/office/word/2010/wordprocessingCanvas" xmlns:cx="http://schemas.microsoft.com/office/drawing/2014/chartex" xmlns:cx1="http://schemas.microsoft.com/office/drawing/2015/9/8/chartex" xmlns:cx2="http://schemas.microsoft.com/office/drawing/2015/10/21/chartex" xmlns:cx3="http://schemas.microsoft.com/office/drawing/2016/5/9/chartex" xmlns:cx4="http://schemas.microsoft.com/office/drawing/2016/5/10/chartex" xmlns:cx5="http://schemas.microsoft.com/office/drawing/2016/5/11/chartex" xmlns:cx6="http://schemas.microsoft.com/office/drawing/2016/5/12/chartex" xmlns:cx7="http://schemas.microsoft.com/office/drawing/2016/5/13/chartex" xmlns:cx8="http://schemas.microsoft.com/office/drawing/2016/5/14/chartex" xmlns:mc="http://schemas.openxmlformats.org/markup-compatibility/2006" xmlns:aink="http://schemas.microsoft.com/office/drawing/2016/ink" xmlns:am3d="http://schemas.microsoft.com/office/drawing/2017/model3d" xmlns:o="urn:schemas-microsoft-com:office:office" xmlns:r="http://schemas.openxmlformats.org/officeDocument/2006/relationships" xmlns:m="http://schemas.openxmlformats.org/officeDocument/2006/math" xmlns:v="urn:schemas-microsoft-com:vml" xmlns:wp14="http://schemas.microsoft.com/office/word/2010/wordprocessingDrawing" xmlns:wp="http://schemas.openxmlformats.org/drawingml/2006/wordprocessingDrawing" xmlns:w10="urn:schemas-microsoft-com:office:word" xmlns:w="http://schemas.openxmlformats.org/wordprocessingml/2006/main" xmlns:w14="http://schemas.microsoft.com/office/word/2010/wordml" xmlns:w15="http://schemas.microsoft.com/office/word/2012/wordml" xmlns:w16cid="http://schemas.microsoft.com/office/word/2016/wordml/cid" xmlns:w16se="http://schemas.microsoft.com/office/word/2015/wordml/symex" xmlns:wpg="http://schemas.microsoft.com/office/word/2010/wordprocessingGroup" xmlns:wpi="http://schemas.microsoft.com/office/word/2010/wordprocessingInk" xmlns:wne="http://schemas.microsoft.com/office/word/2006/wordml" xmlns:wps="http://schemas.microsoft.com/office/word/2010/wordprocessingShape" mc:Ignorable="w14 w15 w16se w16cid wp14">
   <w:abstractNum w:abstractNumId="0" w15:restartNumberingAfterBreak="0">
     <w:nsid w:val="FFFFFF7C"/>
     <w:multiLevelType w:val="singleLevel"/>
@@ -5307,7 +5570,7 @@
 </file>
 
 <file path=word/styles.xml><?xml version="1.0" encoding="utf-8"?>
-<w:styles xmlns:mc="http://schemas.openxmlformats.org/markup-compatibility/2006" xmlns:r="http://schemas.openxmlformats.org/officeDocument/2006/relationships" xmlns:w="http://schemas.openxmlformats.org/wordprocessingml/2006/main" xmlns:w14="http://schemas.microsoft.com/office/word/2010/wordml" xmlns:w15="http://schemas.microsoft.com/office/word/2012/wordml" mc:Ignorable="w14 w15">
+<w:styles xmlns:mc="http://schemas.openxmlformats.org/markup-compatibility/2006" xmlns:r="http://schemas.openxmlformats.org/officeDocument/2006/relationships" xmlns:w="http://schemas.openxmlformats.org/wordprocessingml/2006/main" xmlns:w14="http://schemas.microsoft.com/office/word/2010/wordml" xmlns:w15="http://schemas.microsoft.com/office/word/2012/wordml" xmlns:w16cid="http://schemas.microsoft.com/office/word/2016/wordml/cid" xmlns:w16se="http://schemas.microsoft.com/office/word/2015/wordml/symex" mc:Ignorable="w14 w15 w16se w16cid">
   <w:docDefaults>
     <w:rPrDefault>
       <w:rPr>
@@ -5323,7 +5586,7 @@
       </w:pPr>
     </w:pPrDefault>
   </w:docDefaults>
-  <w:latentStyles w:defLockedState="0" w:defUIPriority="99" w:defSemiHidden="0" w:defUnhideWhenUsed="0" w:defQFormat="0" w:count="371">
+  <w:latentStyles w:defLockedState="0" w:defUIPriority="99" w:defSemiHidden="0" w:defUnhideWhenUsed="0" w:defQFormat="0" w:count="375">
     <w:lsdException w:name="Normal" w:uiPriority="0" w:qFormat="1"/>
     <w:lsdException w:name="heading 1" w:uiPriority="9" w:qFormat="1"/>
     <w:lsdException w:name="heading 2" w:semiHidden="1" w:uiPriority="9" w:unhideWhenUsed="1" w:qFormat="1"/>
@@ -5429,7 +5692,6 @@
     <w:lsdException w:name="HTML Sample" w:semiHidden="1" w:unhideWhenUsed="1"/>
     <w:lsdException w:name="HTML Typewriter" w:semiHidden="1" w:unhideWhenUsed="1"/>
     <w:lsdException w:name="HTML Variable" w:semiHidden="1" w:unhideWhenUsed="1"/>
-    <w:lsdException w:name="Normal Table" w:semiHidden="1" w:unhideWhenUsed="1"/>
     <w:lsdException w:name="annotation subject" w:semiHidden="1" w:unhideWhenUsed="1"/>
     <w:lsdException w:name="No List" w:semiHidden="1" w:unhideWhenUsed="1"/>
     <w:lsdException w:name="Outline List 1" w:semiHidden="1" w:unhideWhenUsed="1"/>
@@ -5473,10 +5735,8 @@
     <w:lsdException w:name="Table Elegant" w:semiHidden="1" w:unhideWhenUsed="1"/>
     <w:lsdException w:name="Table Professional" w:semiHidden="1" w:unhideWhenUsed="1"/>
     <w:lsdException w:name="Table Subtle 1" w:semiHidden="1" w:unhideWhenUsed="1"/>
-    <w:lsdException w:name="Table Subtle 2" w:semiHidden="1" w:unhideWhenUsed="1"/>
     <w:lsdException w:name="Table Web 1" w:semiHidden="1" w:unhideWhenUsed="1"/>
     <w:lsdException w:name="Table Web 2" w:semiHidden="1" w:unhideWhenUsed="1"/>
-    <w:lsdException w:name="Table Web 3" w:semiHidden="1" w:unhideWhenUsed="1"/>
     <w:lsdException w:name="Balloon Text" w:semiHidden="1" w:unhideWhenUsed="1"/>
     <w:lsdException w:name="Table Grid" w:uiPriority="39"/>
     <w:lsdException w:name="Table Theme" w:semiHidden="1" w:unhideWhenUsed="1"/>
@@ -5695,6 +5955,10 @@
     <w:lsdException w:name="List Table 5 Dark Accent 6" w:uiPriority="50"/>
     <w:lsdException w:name="List Table 6 Colorful Accent 6" w:uiPriority="51"/>
     <w:lsdException w:name="List Table 7 Colorful Accent 6" w:uiPriority="52"/>
+    <w:lsdException w:name="Mention" w:semiHidden="1" w:unhideWhenUsed="1"/>
+    <w:lsdException w:name="Smart Hyperlink" w:semiHidden="1" w:unhideWhenUsed="1"/>
+    <w:lsdException w:name="Hashtag" w:semiHidden="1" w:unhideWhenUsed="1"/>
+    <w:lsdException w:name="Unresolved Mention" w:semiHidden="1" w:unhideWhenUsed="1"/>
   </w:latentStyles>
   <w:style w:type="paragraph" w:default="1" w:styleId="Normal">
     <w:name w:val="Normal"/>
@@ -7078,6 +7342,15 @@
 </file>
 
 <file path=customXml/item2.xml><?xml version="1.0" encoding="utf-8"?>
+<?mso-contentType ?>
+<FormTemplates xmlns="http://schemas.microsoft.com/sharepoint/v3/contenttype/forms">
+  <Display>DocumentLibraryForm</Display>
+  <Edit>AssetEditForm</Edit>
+  <New>DocumentLibraryForm</New>
+</FormTemplates>
+</file>
+
+<file path=customXml/item3.xml><?xml version="1.0" encoding="utf-8"?>
 <ct:contentTypeSchema xmlns:ct="http://schemas.microsoft.com/office/2006/metadata/contentType" xmlns:ma="http://schemas.microsoft.com/office/2006/metadata/properties/metaAttributes" ct:_="" ma:_="" ma:contentTypeName="TemplateFile" ma:contentTypeID="0x0101006EDDDB5EE6D98C44930B742096920B300400F5B6D36B3EF94B4E9A635CDF2A18F5B8" ma:contentTypeVersion="72" ma:contentTypeDescription="Create a new document." ma:contentTypeScope="" ma:versionID="a23e56308344d904b51738559c3d67c9">
   <xsd:schema xmlns:xsd="http://www.w3.org/2001/XMLSchema" xmlns:xs="http://www.w3.org/2001/XMLSchema" xmlns:p="http://schemas.microsoft.com/office/2006/metadata/properties" xmlns:ns2="4873beb7-5857-4685-be1f-d57550cc96cc" targetNamespace="http://schemas.microsoft.com/office/2006/metadata/properties" ma:root="true" ma:fieldsID="cd0908cc4600e77bf5da051303e00c8d" ns2:_="">
     <xsd:import namespace="4873beb7-5857-4685-be1f-d57550cc96cc"/>
@@ -8115,15 +8388,6 @@
     <xs:element name="TermId" type="xs:string"/>
   </xs:schema>
 </ct:contentTypeSchema>
-</file>
-
-<file path=customXml/item3.xml><?xml version="1.0" encoding="utf-8"?>
-<?mso-contentType ?>
-<FormTemplates xmlns="http://schemas.microsoft.com/sharepoint/v3/contenttype/forms">
-  <Display>DocumentLibraryForm</Display>
-  <Edit>AssetEditForm</Edit>
-  <New>DocumentLibraryForm</New>
-</FormTemplates>
 </file>
 
 <file path=customXml/item4.xml><?xml version="1.0" encoding="utf-8"?>
@@ -8271,6 +8535,14 @@
 </file>
 
 <file path=customXml/itemProps2.xml><?xml version="1.0" encoding="utf-8"?>
+<ds:datastoreItem xmlns:ds="http://schemas.openxmlformats.org/officeDocument/2006/customXml" ds:itemID="{C01C3C56-10DB-49F7-B061-44D8728D078A}">
+  <ds:schemaRefs>
+    <ds:schemaRef ds:uri="http://schemas.microsoft.com/sharepoint/v3/contenttype/forms"/>
+  </ds:schemaRefs>
+</ds:datastoreItem>
+</file>
+
+<file path=customXml/itemProps3.xml><?xml version="1.0" encoding="utf-8"?>
 <ds:datastoreItem xmlns:ds="http://schemas.openxmlformats.org/officeDocument/2006/customXml" ds:itemID="{4B3A7E92-E05A-4924-9E8A-9F6659E5855B}">
   <ds:schemaRefs>
     <ds:schemaRef ds:uri="http://schemas.microsoft.com/office/2006/metadata/contentType"/>
@@ -8288,14 +8560,6 @@
 </ds:datastoreItem>
 </file>
 
-<file path=customXml/itemProps3.xml><?xml version="1.0" encoding="utf-8"?>
-<ds:datastoreItem xmlns:ds="http://schemas.openxmlformats.org/officeDocument/2006/customXml" ds:itemID="{C01C3C56-10DB-49F7-B061-44D8728D078A}">
-  <ds:schemaRefs>
-    <ds:schemaRef ds:uri="http://schemas.microsoft.com/sharepoint/v3/contenttype/forms"/>
-  </ds:schemaRefs>
-</ds:datastoreItem>
-</file>
-
 <file path=customXml/itemProps4.xml><?xml version="1.0" encoding="utf-8"?>
 <ds:datastoreItem xmlns:ds="http://schemas.openxmlformats.org/officeDocument/2006/customXml" ds:itemID="{7FBDB1CC-CEFB-4E46-8174-1F0AA0D30B24}">
   <ds:schemaRefs>

</xml_diff>

<commit_message>
add chaning current year to manual
</commit_message>
<xml_diff>
--- a/Survey Assist Manual.docx
+++ b/Survey Assist Manual.docx
@@ -1,6 +1,6 @@
 
 <file path=word/document.xml><?xml version="1.0" encoding="utf-8"?>
-<w:document xmlns:wpc="http://schemas.microsoft.com/office/word/2010/wordprocessingCanvas" xmlns:cx="http://schemas.microsoft.com/office/drawing/2014/chartex" xmlns:cx1="http://schemas.microsoft.com/office/drawing/2015/9/8/chartex" xmlns:cx2="http://schemas.microsoft.com/office/drawing/2015/10/21/chartex" xmlns:cx3="http://schemas.microsoft.com/office/drawing/2016/5/9/chartex" xmlns:cx4="http://schemas.microsoft.com/office/drawing/2016/5/10/chartex" xmlns:cx5="http://schemas.microsoft.com/office/drawing/2016/5/11/chartex" xmlns:cx6="http://schemas.microsoft.com/office/drawing/2016/5/12/chartex" xmlns:cx7="http://schemas.microsoft.com/office/drawing/2016/5/13/chartex" xmlns:cx8="http://schemas.microsoft.com/office/drawing/2016/5/14/chartex" xmlns:mc="http://schemas.openxmlformats.org/markup-compatibility/2006" xmlns:aink="http://schemas.microsoft.com/office/drawing/2016/ink" xmlns:am3d="http://schemas.microsoft.com/office/drawing/2017/model3d" xmlns:o="urn:schemas-microsoft-com:office:office" xmlns:r="http://schemas.openxmlformats.org/officeDocument/2006/relationships" xmlns:m="http://schemas.openxmlformats.org/officeDocument/2006/math" xmlns:v="urn:schemas-microsoft-com:vml" xmlns:wp14="http://schemas.microsoft.com/office/word/2010/wordprocessingDrawing" xmlns:wp="http://schemas.openxmlformats.org/drawingml/2006/wordprocessingDrawing" xmlns:w10="urn:schemas-microsoft-com:office:word" xmlns:w="http://schemas.openxmlformats.org/wordprocessingml/2006/main" xmlns:w14="http://schemas.microsoft.com/office/word/2010/wordml" xmlns:w15="http://schemas.microsoft.com/office/word/2012/wordml" xmlns:w16cid="http://schemas.microsoft.com/office/word/2016/wordml/cid" xmlns:w16se="http://schemas.microsoft.com/office/word/2015/wordml/symex" xmlns:wpg="http://schemas.microsoft.com/office/word/2010/wordprocessingGroup" xmlns:wpi="http://schemas.microsoft.com/office/word/2010/wordprocessingInk" xmlns:wne="http://schemas.microsoft.com/office/word/2006/wordml" xmlns:wps="http://schemas.microsoft.com/office/word/2010/wordprocessingShape" mc:Ignorable="w14 w15 w16se w16cid wp14">
+<w:document xmlns:wpc="http://schemas.microsoft.com/office/word/2010/wordprocessingCanvas" xmlns:mc="http://schemas.openxmlformats.org/markup-compatibility/2006" xmlns:o="urn:schemas-microsoft-com:office:office" xmlns:r="http://schemas.openxmlformats.org/officeDocument/2006/relationships" xmlns:m="http://schemas.openxmlformats.org/officeDocument/2006/math" xmlns:v="urn:schemas-microsoft-com:vml" xmlns:wp14="http://schemas.microsoft.com/office/word/2010/wordprocessingDrawing" xmlns:wp="http://schemas.openxmlformats.org/drawingml/2006/wordprocessingDrawing" xmlns:w10="urn:schemas-microsoft-com:office:word" xmlns:w="http://schemas.openxmlformats.org/wordprocessingml/2006/main" xmlns:w14="http://schemas.microsoft.com/office/word/2010/wordml" xmlns:w15="http://schemas.microsoft.com/office/word/2012/wordml" xmlns:wpg="http://schemas.microsoft.com/office/word/2010/wordprocessingGroup" xmlns:wpi="http://schemas.microsoft.com/office/word/2010/wordprocessingInk" xmlns:wne="http://schemas.microsoft.com/office/word/2006/wordml" xmlns:wps="http://schemas.microsoft.com/office/word/2010/wordprocessingShape" mc:Ignorable="w14 w15 wp14">
   <w:body>
     <w:sdt>
       <w:sdtPr>
@@ -497,7 +497,7 @@
                   </wp:anchor>
                 </w:drawing>
               </mc:Choice>
-              <mc:Fallback>
+              <mc:Fallback xmlns:w16se="http://schemas.microsoft.com/office/word/2015/wordml/symex" xmlns:w16cid="http://schemas.microsoft.com/office/word/2016/wordml/cid" xmlns:am3d="http://schemas.microsoft.com/office/drawing/2017/model3d" xmlns:aink="http://schemas.microsoft.com/office/drawing/2016/ink" xmlns:cx8="http://schemas.microsoft.com/office/drawing/2016/5/14/chartex" xmlns:cx7="http://schemas.microsoft.com/office/drawing/2016/5/13/chartex" xmlns:cx6="http://schemas.microsoft.com/office/drawing/2016/5/12/chartex" xmlns:cx5="http://schemas.microsoft.com/office/drawing/2016/5/11/chartex" xmlns:cx4="http://schemas.microsoft.com/office/drawing/2016/5/10/chartex" xmlns:cx3="http://schemas.microsoft.com/office/drawing/2016/5/9/chartex" xmlns:cx2="http://schemas.microsoft.com/office/drawing/2015/10/21/chartex" xmlns:cx1="http://schemas.microsoft.com/office/drawing/2015/9/8/chartex" xmlns:cx="http://schemas.microsoft.com/office/drawing/2014/chartex">
                 <w:pict>
                   <v:group id="Group 119" o:spid="_x0000_s1026" style="position:absolute;margin-left:0;margin-top:0;width:539.6pt;height:719.9pt;z-index:-251657216;mso-width-percent:882;mso-height-percent:909;mso-position-horizontal:center;mso-position-horizontal-relative:page;mso-position-vertical:center;mso-position-vertical-relative:page;mso-width-percent:882;mso-height-percent:909" coordsize="68580,92717" o:gfxdata="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">
                     <v:rect id="Rectangle 120" o:spid="_x0000_s1027" style="position:absolute;top:73152;width:68580;height:1431;visibility:visible;mso-wrap-style:square;v-text-anchor:middle" o:gfxdata="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" fillcolor="#5b9bd5 [3204]" stroked="f" strokeweight="1pt"/>
@@ -724,7 +724,7 @@
                                           <pic:cNvPicPr/>
                                         </pic:nvPicPr>
                                         <pic:blipFill>
-                                          <a:blip r:embed="rId9"/>
+                                          <a:blip r:embed="rId10"/>
                                           <a:stretch>
                                             <a:fillRect/>
                                           </a:stretch>
@@ -854,6 +854,76 @@
     <w:p>
       <w:pPr>
         <w:pStyle w:val="Heading3"/>
+        <w:jc w:val="center"/>
+      </w:pPr>
+      <w:r>
+        <w:lastRenderedPageBreak/>
+        <w:t>IMPORTANT NOTES</w:t>
+      </w:r>
+    </w:p>
+    <w:p/>
+    <w:p>
+      <w:pPr>
+        <w:pStyle w:val="Heading5"/>
+      </w:pPr>
+      <w:r>
+        <w:t xml:space="preserve">CHANGE OF YEAR: </w:t>
+      </w:r>
+    </w:p>
+    <w:p>
+      <w:r>
+        <w:t>Upon a new year, you’ll need to go into the user settings (File-&gt;Settings) and update the current year, as shown below.</w:t>
+      </w:r>
+    </w:p>
+    <w:p>
+      <w:pPr>
+        <w:jc w:val="center"/>
+      </w:pPr>
+      <w:r>
+        <w:pict>
+          <v:shapetype id="_x0000_t75" coordsize="21600,21600" o:spt="75" o:preferrelative="t" path="m@4@5l@4@11@9@11@9@5xe" filled="f" stroked="f">
+            <v:stroke joinstyle="miter"/>
+            <v:formulas>
+              <v:f eqn="if lineDrawn pixelLineWidth 0"/>
+              <v:f eqn="sum @0 1 0"/>
+              <v:f eqn="sum 0 0 @1"/>
+              <v:f eqn="prod @2 1 2"/>
+              <v:f eqn="prod @3 21600 pixelWidth"/>
+              <v:f eqn="prod @3 21600 pixelHeight"/>
+              <v:f eqn="sum @0 0 1"/>
+              <v:f eqn="prod @6 1 2"/>
+              <v:f eqn="prod @7 21600 pixelWidth"/>
+              <v:f eqn="sum @8 21600 0"/>
+              <v:f eqn="prod @7 21600 pixelHeight"/>
+              <v:f eqn="sum @10 21600 0"/>
+            </v:formulas>
+            <v:path o:extrusionok="f" gradientshapeok="t" o:connecttype="rect"/>
+            <o:lock v:ext="edit" aspectratio="t"/>
+          </v:shapetype>
+          <v:shape id="_x0000_i1025" type="#_x0000_t75" style="width:244.55pt;height:240.45pt">
+            <v:imagedata r:id="rId11" o:title="Screenshot 2022-11-10 153923"/>
+          </v:shape>
+        </w:pict>
+      </w:r>
+    </w:p>
+    <w:p>
+      <w:pPr>
+        <w:rPr>
+          <w:rFonts w:asciiTheme="majorHAnsi" w:eastAsiaTheme="majorEastAsia" w:hAnsiTheme="majorHAnsi" w:cstheme="majorBidi"/>
+          <w:color w:val="C45911" w:themeColor="accent2" w:themeShade="BF"/>
+          <w:sz w:val="32"/>
+          <w:szCs w:val="32"/>
+        </w:rPr>
+      </w:pPr>
+      <w:bookmarkStart w:id="0" w:name="_GoBack"/>
+      <w:bookmarkEnd w:id="0"/>
+      <w:r>
+        <w:br w:type="page"/>
+      </w:r>
+    </w:p>
+    <w:p>
+      <w:pPr>
+        <w:pStyle w:val="Heading3"/>
       </w:pPr>
       <w:r>
         <w:lastRenderedPageBreak/>
@@ -1082,7 +1152,21 @@
         <w:rPr>
           <w:color w:val="FF0000"/>
         </w:rPr>
-        <w:t>\\Colsyd-fil01\depts\Cordeaux\</w:t>
+        <w:t>\\Colsyd-fil01\</w:t>
+      </w:r>
+      <w:proofErr w:type="spellStart"/>
+      <w:r>
+        <w:rPr>
+          <w:color w:val="FF0000"/>
+        </w:rPr>
+        <w:t>depts</w:t>
+      </w:r>
+      <w:proofErr w:type="spellEnd"/>
+      <w:r>
+        <w:rPr>
+          <w:color w:val="FF0000"/>
+        </w:rPr>
+        <w:t>\Cordeaux\</w:t>
       </w:r>
       <w:proofErr w:type="spellStart"/>
       <w:r>
@@ -1114,7 +1198,6 @@
       <w:r>
         <w:t>‘</w:t>
       </w:r>
-      <w:proofErr w:type="gramEnd"/>
       <w:r>
         <w:rPr>
           <w:color w:val="FF0000"/>
@@ -1127,6 +1210,7 @@
         </w:rPr>
         <w:t>’</w:t>
       </w:r>
+      <w:proofErr w:type="gramEnd"/>
       <w:r>
         <w:rPr>
           <w:color w:val="FF0000"/>
@@ -1151,15 +1235,7 @@
     <w:p/>
     <w:p>
       <w:r>
-        <w:t xml:space="preserve">Survey Assist has </w:t>
-      </w:r>
-      <w:proofErr w:type="gramStart"/>
-      <w:r>
-        <w:t>a number of</w:t>
-      </w:r>
-      <w:proofErr w:type="gramEnd"/>
-      <w:r>
-        <w:t xml:space="preserve"> functions</w:t>
+        <w:t>Survey Assist has a number of functions</w:t>
       </w:r>
       <w:r>
         <w:t xml:space="preserve"> and utilities</w:t>
@@ -1239,7 +1315,7 @@
                     <pic:cNvPicPr/>
                   </pic:nvPicPr>
                   <pic:blipFill>
-                    <a:blip r:embed="rId10"/>
+                    <a:blip r:embed="rId12"/>
                     <a:stretch>
                       <a:fillRect/>
                     </a:stretch>
@@ -1292,7 +1368,7 @@
                     <pic:cNvPicPr/>
                   </pic:nvPicPr>
                   <pic:blipFill>
-                    <a:blip r:embed="rId11"/>
+                    <a:blip r:embed="rId13"/>
                     <a:stretch>
                       <a:fillRect/>
                     </a:stretch>
@@ -1397,15 +1473,7 @@
         <w:t>e</w:t>
       </w:r>
       <w:r>
-        <w:t xml:space="preserve"> a job entry in the job diary.  This screen is </w:t>
-      </w:r>
-      <w:proofErr w:type="gramStart"/>
-      <w:r>
-        <w:t>exactly the same</w:t>
-      </w:r>
-      <w:proofErr w:type="gramEnd"/>
-      <w:r>
-        <w:t xml:space="preserve"> as before.   The job diary is the only part of Survey Assist that was not written completely from scratch.</w:t>
+        <w:t xml:space="preserve"> a job entry in the job diary.  This screen is exactly the same as before.   The job diary is the only part of Survey Assist that was not written completely from scratch.</w:t>
       </w:r>
     </w:p>
     <w:p>
@@ -1418,15 +1486,7 @@
     </w:p>
     <w:p>
       <w:r>
-        <w:t xml:space="preserve">Next, we create a dated directory for the job.  This </w:t>
-      </w:r>
-      <w:proofErr w:type="gramStart"/>
-      <w:r>
-        <w:t>opens up</w:t>
-      </w:r>
-      <w:proofErr w:type="gramEnd"/>
-      <w:r>
-        <w:t xml:space="preserve"> </w:t>
+        <w:t xml:space="preserve">Next, we create a dated directory for the job.  This opens up </w:t>
       </w:r>
       <w:r>
         <w:t>a</w:t>
@@ -1457,7 +1517,7 @@
                     <pic:cNvPicPr/>
                   </pic:nvPicPr>
                   <pic:blipFill rotWithShape="1">
-                    <a:blip r:embed="rId12"/>
+                    <a:blip r:embed="rId14"/>
                     <a:srcRect t="2463" r="5374" b="19933"/>
                     <a:stretch/>
                   </pic:blipFill>
@@ -1618,7 +1678,7 @@
                     <pic:cNvPicPr/>
                   </pic:nvPicPr>
                   <pic:blipFill rotWithShape="1">
-                    <a:blip r:embed="rId13"/>
+                    <a:blip r:embed="rId15"/>
                     <a:srcRect b="12919"/>
                     <a:stretch/>
                   </pic:blipFill>
@@ -1706,7 +1766,7 @@
                     <pic:cNvPicPr/>
                   </pic:nvPicPr>
                   <pic:blipFill>
-                    <a:blip r:embed="rId14">
+                    <a:blip r:embed="rId16">
                       <a:extLst>
                         <a:ext uri="{28A0092B-C50C-407E-A947-70E740481C1C}">
                           <a14:useLocalDpi xmlns:a14="http://schemas.microsoft.com/office/drawing/2010/main" val="0"/>
@@ -1896,7 +1956,6 @@
       <w:r>
         <w:t xml:space="preserve"> </w:t>
       </w:r>
-      <w:proofErr w:type="gramStart"/>
       <w:r>
         <w:t>lines</w:t>
       </w:r>
@@ -1904,11 +1963,7 @@
         <w:t>,</w:t>
       </w:r>
       <w:r>
-        <w:t xml:space="preserve"> or</w:t>
-      </w:r>
-      <w:proofErr w:type="gramEnd"/>
-      <w:r>
-        <w:t xml:space="preserve"> based on a prism constant batch file</w:t>
+        <w:t xml:space="preserve"> or based on a prism constant batch file</w:t>
       </w:r>
       <w:r>
         <w:t xml:space="preserve"> from the ’Edit Survey’ menu.</w:t>
@@ -1952,7 +2007,7 @@
                     <pic:cNvPicPr/>
                   </pic:nvPicPr>
                   <pic:blipFill>
-                    <a:blip r:embed="rId15">
+                    <a:blip r:embed="rId17">
                       <a:extLst>
                         <a:ext uri="{28A0092B-C50C-407E-A947-70E740481C1C}">
                           <a14:useLocalDpi xmlns:a14="http://schemas.microsoft.com/office/drawing/2010/main" val="0"/>
@@ -2016,15 +2071,7 @@
         <w:t xml:space="preserve"> </w:t>
       </w:r>
       <w:r>
-        <w:t xml:space="preserve">for a number of possible </w:t>
-      </w:r>
-      <w:proofErr w:type="gramStart"/>
-      <w:r>
-        <w:t>issues, and</w:t>
-      </w:r>
-      <w:proofErr w:type="gramEnd"/>
-      <w:r>
-        <w:t xml:space="preserve"> warns the user if a problem is detected.</w:t>
+        <w:t>for a number of possible issues, and warns the user if a problem is detected.</w:t>
       </w:r>
     </w:p>
     <w:p>
@@ -2130,7 +2177,7 @@
                     <pic:cNvPicPr/>
                   </pic:nvPicPr>
                   <pic:blipFill rotWithShape="1">
-                    <a:blip r:embed="rId16"/>
+                    <a:blip r:embed="rId18"/>
                     <a:srcRect t="14718" b="2341"/>
                     <a:stretch/>
                   </pic:blipFill>
@@ -2187,11 +2234,11 @@
       </w:r>
       <w:proofErr w:type="gramStart"/>
       <w:r>
-        <w:t>This checks</w:t>
+        <w:t>This</w:t>
       </w:r>
       <w:proofErr w:type="gramEnd"/>
       <w:r>
-        <w:t xml:space="preserve"> </w:t>
+        <w:t xml:space="preserve"> checks </w:t>
       </w:r>
       <w:r>
         <w:t xml:space="preserve">for </w:t>
@@ -2280,7 +2327,7 @@
                     <pic:cNvPicPr/>
                   </pic:nvPicPr>
                   <pic:blipFill rotWithShape="1">
-                    <a:blip r:embed="rId17"/>
+                    <a:blip r:embed="rId19"/>
                     <a:srcRect l="386" b="11264"/>
                     <a:stretch/>
                   </pic:blipFill>
@@ -2375,7 +2422,7 @@
                     <pic:cNvPicPr/>
                   </pic:nvPicPr>
                   <pic:blipFill rotWithShape="1">
-                    <a:blip r:embed="rId18"/>
+                    <a:blip r:embed="rId20"/>
                     <a:srcRect t="8102" b="3173"/>
                     <a:stretch/>
                   </pic:blipFill>
@@ -2464,7 +2511,7 @@
                     <pic:cNvPicPr/>
                   </pic:nvPicPr>
                   <pic:blipFill rotWithShape="1">
-                    <a:blip r:embed="rId19"/>
+                    <a:blip r:embed="rId21"/>
                     <a:srcRect t="5833" b="24839"/>
                     <a:stretch/>
                   </pic:blipFill>
@@ -2548,7 +2595,7 @@
                     <pic:cNvPicPr/>
                   </pic:nvPicPr>
                   <pic:blipFill rotWithShape="1">
-                    <a:blip r:embed="rId20"/>
+                    <a:blip r:embed="rId22"/>
                     <a:srcRect t="622" b="18625"/>
                     <a:stretch/>
                   </pic:blipFill>
@@ -2621,6 +2668,7 @@
       <w:r>
         <w:rPr>
           <w:noProof/>
+          <w:lang w:val="en-AU" w:eastAsia="en-AU"/>
         </w:rPr>
         <w:drawing>
           <wp:inline distT="0" distB="0" distL="0" distR="0" wp14:anchorId="45DEE912" wp14:editId="0211F93E">
@@ -2638,7 +2686,7 @@
                     <pic:cNvPicPr/>
                   </pic:nvPicPr>
                   <pic:blipFill>
-                    <a:blip r:embed="rId21"/>
+                    <a:blip r:embed="rId23"/>
                     <a:stretch>
                       <a:fillRect/>
                     </a:stretch>
@@ -2743,7 +2791,7 @@
                     <pic:cNvPicPr/>
                   </pic:nvPicPr>
                   <pic:blipFill rotWithShape="1">
-                    <a:blip r:embed="rId22"/>
+                    <a:blip r:embed="rId24"/>
                     <a:srcRect b="20897"/>
                     <a:stretch/>
                   </pic:blipFill>
@@ -2777,8 +2825,6 @@
           </wp:inline>
         </w:drawing>
       </w:r>
-      <w:bookmarkStart w:id="0" w:name="_GoBack"/>
-      <w:bookmarkEnd w:id="0"/>
     </w:p>
     <w:p>
       <w:r>
@@ -2840,7 +2886,7 @@
                     <pic:cNvPicPr/>
                   </pic:nvPicPr>
                   <pic:blipFill>
-                    <a:blip r:embed="rId23"/>
+                    <a:blip r:embed="rId25"/>
                     <a:stretch>
                       <a:fillRect/>
                     </a:stretch>
@@ -2913,7 +2959,7 @@
                     <pic:cNvPicPr/>
                   </pic:nvPicPr>
                   <pic:blipFill>
-                    <a:blip r:embed="rId11"/>
+                    <a:blip r:embed="rId13"/>
                     <a:stretch>
                       <a:fillRect/>
                     </a:stretch>
@@ -3040,7 +3086,7 @@
                     <pic:cNvPicPr/>
                   </pic:nvPicPr>
                   <pic:blipFill>
-                    <a:blip r:embed="rId24"/>
+                    <a:blip r:embed="rId26"/>
                     <a:stretch>
                       <a:fillRect/>
                     </a:stretch>
@@ -3116,7 +3162,7 @@
                     <pic:cNvPicPr/>
                   </pic:nvPicPr>
                   <pic:blipFill rotWithShape="1">
-                    <a:blip r:embed="rId25"/>
+                    <a:blip r:embed="rId27"/>
                     <a:srcRect t="4393" b="4095"/>
                     <a:stretch/>
                   </pic:blipFill>
@@ -3209,15 +3255,7 @@
     </w:p>
     <w:p>
       <w:r>
-        <w:t xml:space="preserve">This </w:t>
-      </w:r>
-      <w:proofErr w:type="gramStart"/>
-      <w:r>
-        <w:t>opens up</w:t>
-      </w:r>
-      <w:proofErr w:type="gramEnd"/>
-      <w:r>
-        <w:t xml:space="preserve"> an excel version of the </w:t>
+        <w:t xml:space="preserve">This opens up an excel version of the </w:t>
       </w:r>
       <w:r>
         <w:t>CompNet</w:t>
@@ -3239,24 +3277,14 @@
     <w:p/>
     <w:p>
       <w:r>
-        <w:t xml:space="preserve">Survey Assist </w:t>
-      </w:r>
-      <w:r>
-        <w:t xml:space="preserve">also contains a job tracker bar that can be displayed from the menu item ‘Job Tracker-&gt;Track/Create a Job’.  From this menu you can also </w:t>
-      </w:r>
-      <w:proofErr w:type="gramStart"/>
-      <w:r>
-        <w:t>open up</w:t>
-      </w:r>
-      <w:proofErr w:type="gramEnd"/>
-      <w:r>
-        <w:t xml:space="preserve"> the job tracker in excel rather than displaying the Job Tracker within Survey Assist.</w:t>
+        <w:t>Survey Assist also contains a job tracker bar that can be displayed from the menu item ‘Job Tracker-&gt;Track/Create a Job’.  From this menu you can also open up the job tracker in excel rather than displaying the Job Tracker within Survey Assist.</w:t>
       </w:r>
     </w:p>
     <w:p>
       <w:r>
         <w:rPr>
           <w:noProof/>
+          <w:lang w:val="en-AU" w:eastAsia="en-AU"/>
         </w:rPr>
         <w:drawing>
           <wp:inline distT="0" distB="0" distL="0" distR="0" wp14:anchorId="6A7125C0" wp14:editId="55DB6980">
@@ -3274,7 +3302,7 @@
                     <pic:cNvPicPr/>
                   </pic:nvPicPr>
                   <pic:blipFill>
-                    <a:blip r:embed="rId26"/>
+                    <a:blip r:embed="rId28"/>
                     <a:stretch>
                       <a:fillRect/>
                     </a:stretch>
@@ -3346,10 +3374,7 @@
         <w:spacing w:before="120" w:after="120"/>
       </w:pPr>
       <w:r>
-        <w:t>PRINT GSI</w:t>
-      </w:r>
-      <w:r>
-        <w:t xml:space="preserve">: </w:t>
+        <w:t xml:space="preserve">PRINT GSI: </w:t>
       </w:r>
       <w:r>
         <w:rPr>
@@ -3360,18 +3385,7 @@
           <w:sz w:val="21"/>
           <w:szCs w:val="21"/>
         </w:rPr>
-        <w:t>Creates a printer friendly version of the GSI in excel</w:t>
-      </w:r>
-      <w:r>
-        <w:rPr>
-          <w:rFonts w:asciiTheme="minorHAnsi" w:eastAsiaTheme="minorEastAsia" w:hAnsiTheme="minorHAnsi" w:cstheme="minorBidi"/>
-          <w:b w:val="0"/>
-          <w:bCs w:val="0"/>
-          <w:color w:val="auto"/>
-          <w:sz w:val="21"/>
-          <w:szCs w:val="21"/>
-        </w:rPr>
-        <w:t xml:space="preserve"> (File menu)</w:t>
+        <w:t>Creates a printer friendly version of the GSI in excel (File menu)</w:t>
       </w:r>
     </w:p>
     <w:p>
@@ -3570,15 +3584,7 @@
         <w:t>CREATE POPUP CSV FROM ASC:</w:t>
       </w:r>
       <w:r>
-        <w:t xml:space="preserve"> </w:t>
-      </w:r>
-      <w:proofErr w:type="gramStart"/>
-      <w:r>
-        <w:t>Opens up</w:t>
-      </w:r>
-      <w:proofErr w:type="gramEnd"/>
-      <w:r>
-        <w:t xml:space="preserve"> an excel version of</w:t>
+        <w:t xml:space="preserve"> Opens up an excel version of</w:t>
       </w:r>
       <w:r>
         <w:t xml:space="preserve"> an</w:t>
@@ -3615,15 +3621,7 @@
         <w:t>CREATE PRINTABLE LIST OF CHANGE POINTS:</w:t>
       </w:r>
       <w:r>
-        <w:t xml:space="preserve"> </w:t>
-      </w:r>
-      <w:proofErr w:type="gramStart"/>
-      <w:r>
-        <w:t>Opens up</w:t>
-      </w:r>
-      <w:proofErr w:type="gramEnd"/>
-      <w:r>
-        <w:t xml:space="preserve"> a word document containing a list of change points based on the current GSI</w:t>
+        <w:t xml:space="preserve"> Opens up a word document containing a list of change points based on the current GSI</w:t>
       </w:r>
       <w:r>
         <w:t xml:space="preserve"> (</w:t>
@@ -3648,7 +3646,7 @@
 </file>
 
 <file path=word/numbering.xml><?xml version="1.0" encoding="utf-8"?>
-<w:numbering xmlns:wpc="http://schemas.microsoft.com/office/word/2010/wordprocessingCanvas" xmlns:cx="http://schemas.microsoft.com/office/drawing/2014/chartex" xmlns:cx1="http://schemas.microsoft.com/office/drawing/2015/9/8/chartex" xmlns:cx2="http://schemas.microsoft.com/office/drawing/2015/10/21/chartex" xmlns:cx3="http://schemas.microsoft.com/office/drawing/2016/5/9/chartex" xmlns:cx4="http://schemas.microsoft.com/office/drawing/2016/5/10/chartex" xmlns:cx5="http://schemas.microsoft.com/office/drawing/2016/5/11/chartex" xmlns:cx6="http://schemas.microsoft.com/office/drawing/2016/5/12/chartex" xmlns:cx7="http://schemas.microsoft.com/office/drawing/2016/5/13/chartex" xmlns:cx8="http://schemas.microsoft.com/office/drawing/2016/5/14/chartex" xmlns:mc="http://schemas.openxmlformats.org/markup-compatibility/2006" xmlns:aink="http://schemas.microsoft.com/office/drawing/2016/ink" xmlns:am3d="http://schemas.microsoft.com/office/drawing/2017/model3d" xmlns:o="urn:schemas-microsoft-com:office:office" xmlns:r="http://schemas.openxmlformats.org/officeDocument/2006/relationships" xmlns:m="http://schemas.openxmlformats.org/officeDocument/2006/math" xmlns:v="urn:schemas-microsoft-com:vml" xmlns:wp14="http://schemas.microsoft.com/office/word/2010/wordprocessingDrawing" xmlns:wp="http://schemas.openxmlformats.org/drawingml/2006/wordprocessingDrawing" xmlns:w10="urn:schemas-microsoft-com:office:word" xmlns:w="http://schemas.openxmlformats.org/wordprocessingml/2006/main" xmlns:w14="http://schemas.microsoft.com/office/word/2010/wordml" xmlns:w15="http://schemas.microsoft.com/office/word/2012/wordml" xmlns:w16cid="http://schemas.microsoft.com/office/word/2016/wordml/cid" xmlns:w16se="http://schemas.microsoft.com/office/word/2015/wordml/symex" xmlns:wpg="http://schemas.microsoft.com/office/word/2010/wordprocessingGroup" xmlns:wpi="http://schemas.microsoft.com/office/word/2010/wordprocessingInk" xmlns:wne="http://schemas.microsoft.com/office/word/2006/wordml" xmlns:wps="http://schemas.microsoft.com/office/word/2010/wordprocessingShape" mc:Ignorable="w14 w15 w16se w16cid wp14">
+<w:numbering xmlns:wpc="http://schemas.microsoft.com/office/word/2010/wordprocessingCanvas" xmlns:mc="http://schemas.openxmlformats.org/markup-compatibility/2006" xmlns:o="urn:schemas-microsoft-com:office:office" xmlns:r="http://schemas.openxmlformats.org/officeDocument/2006/relationships" xmlns:m="http://schemas.openxmlformats.org/officeDocument/2006/math" xmlns:v="urn:schemas-microsoft-com:vml" xmlns:wp14="http://schemas.microsoft.com/office/word/2010/wordprocessingDrawing" xmlns:wp="http://schemas.openxmlformats.org/drawingml/2006/wordprocessingDrawing" xmlns:w10="urn:schemas-microsoft-com:office:word" xmlns:w="http://schemas.openxmlformats.org/wordprocessingml/2006/main" xmlns:w14="http://schemas.microsoft.com/office/word/2010/wordml" xmlns:w15="http://schemas.microsoft.com/office/word/2012/wordml" xmlns:wpg="http://schemas.microsoft.com/office/word/2010/wordprocessingGroup" xmlns:wpi="http://schemas.microsoft.com/office/word/2010/wordprocessingInk" xmlns:wne="http://schemas.microsoft.com/office/word/2006/wordml" xmlns:wps="http://schemas.microsoft.com/office/word/2010/wordprocessingShape" mc:Ignorable="w14 w15 wp14">
   <w:abstractNum w:abstractNumId="0" w15:restartNumberingAfterBreak="0">
     <w:nsid w:val="FFFFFF7C"/>
     <w:multiLevelType w:val="singleLevel"/>
@@ -5570,7 +5568,7 @@
 </file>
 
 <file path=word/styles.xml><?xml version="1.0" encoding="utf-8"?>
-<w:styles xmlns:mc="http://schemas.openxmlformats.org/markup-compatibility/2006" xmlns:r="http://schemas.openxmlformats.org/officeDocument/2006/relationships" xmlns:w="http://schemas.openxmlformats.org/wordprocessingml/2006/main" xmlns:w14="http://schemas.microsoft.com/office/word/2010/wordml" xmlns:w15="http://schemas.microsoft.com/office/word/2012/wordml" xmlns:w16cid="http://schemas.microsoft.com/office/word/2016/wordml/cid" xmlns:w16se="http://schemas.microsoft.com/office/word/2015/wordml/symex" mc:Ignorable="w14 w15 w16se w16cid">
+<w:styles xmlns:mc="http://schemas.openxmlformats.org/markup-compatibility/2006" xmlns:r="http://schemas.openxmlformats.org/officeDocument/2006/relationships" xmlns:w="http://schemas.openxmlformats.org/wordprocessingml/2006/main" xmlns:w14="http://schemas.microsoft.com/office/word/2010/wordml" xmlns:w15="http://schemas.microsoft.com/office/word/2012/wordml" mc:Ignorable="w14 w15">
   <w:docDefaults>
     <w:rPrDefault>
       <w:rPr>
@@ -5586,7 +5584,7 @@
       </w:pPr>
     </w:pPrDefault>
   </w:docDefaults>
-  <w:latentStyles w:defLockedState="0" w:defUIPriority="99" w:defSemiHidden="0" w:defUnhideWhenUsed="0" w:defQFormat="0" w:count="375">
+  <w:latentStyles w:defLockedState="0" w:defUIPriority="99" w:defSemiHidden="0" w:defUnhideWhenUsed="0" w:defQFormat="0" w:count="371">
     <w:lsdException w:name="Normal" w:uiPriority="0" w:qFormat="1"/>
     <w:lsdException w:name="heading 1" w:uiPriority="9" w:qFormat="1"/>
     <w:lsdException w:name="heading 2" w:semiHidden="1" w:uiPriority="9" w:unhideWhenUsed="1" w:qFormat="1"/>
@@ -5692,6 +5690,7 @@
     <w:lsdException w:name="HTML Sample" w:semiHidden="1" w:unhideWhenUsed="1"/>
     <w:lsdException w:name="HTML Typewriter" w:semiHidden="1" w:unhideWhenUsed="1"/>
     <w:lsdException w:name="HTML Variable" w:semiHidden="1" w:unhideWhenUsed="1"/>
+    <w:lsdException w:name="Normal Table" w:semiHidden="1" w:unhideWhenUsed="1"/>
     <w:lsdException w:name="annotation subject" w:semiHidden="1" w:unhideWhenUsed="1"/>
     <w:lsdException w:name="No List" w:semiHidden="1" w:unhideWhenUsed="1"/>
     <w:lsdException w:name="Outline List 1" w:semiHidden="1" w:unhideWhenUsed="1"/>
@@ -5735,8 +5734,10 @@
     <w:lsdException w:name="Table Elegant" w:semiHidden="1" w:unhideWhenUsed="1"/>
     <w:lsdException w:name="Table Professional" w:semiHidden="1" w:unhideWhenUsed="1"/>
     <w:lsdException w:name="Table Subtle 1" w:semiHidden="1" w:unhideWhenUsed="1"/>
+    <w:lsdException w:name="Table Subtle 2" w:semiHidden="1" w:unhideWhenUsed="1"/>
     <w:lsdException w:name="Table Web 1" w:semiHidden="1" w:unhideWhenUsed="1"/>
     <w:lsdException w:name="Table Web 2" w:semiHidden="1" w:unhideWhenUsed="1"/>
+    <w:lsdException w:name="Table Web 3" w:semiHidden="1" w:unhideWhenUsed="1"/>
     <w:lsdException w:name="Balloon Text" w:semiHidden="1" w:unhideWhenUsed="1"/>
     <w:lsdException w:name="Table Grid" w:uiPriority="39"/>
     <w:lsdException w:name="Table Theme" w:semiHidden="1" w:unhideWhenUsed="1"/>
@@ -5955,10 +5956,6 @@
     <w:lsdException w:name="List Table 5 Dark Accent 6" w:uiPriority="50"/>
     <w:lsdException w:name="List Table 6 Colorful Accent 6" w:uiPriority="51"/>
     <w:lsdException w:name="List Table 7 Colorful Accent 6" w:uiPriority="52"/>
-    <w:lsdException w:name="Mention" w:semiHidden="1" w:unhideWhenUsed="1"/>
-    <w:lsdException w:name="Smart Hyperlink" w:semiHidden="1" w:unhideWhenUsed="1"/>
-    <w:lsdException w:name="Hashtag" w:semiHidden="1" w:unhideWhenUsed="1"/>
-    <w:lsdException w:name="Unresolved Mention" w:semiHidden="1" w:unhideWhenUsed="1"/>
   </w:latentStyles>
   <w:style w:type="paragraph" w:default="1" w:styleId="Normal">
     <w:name w:val="Normal"/>
@@ -7342,15 +7339,6 @@
 </file>
 
 <file path=customXml/item2.xml><?xml version="1.0" encoding="utf-8"?>
-<?mso-contentType ?>
-<FormTemplates xmlns="http://schemas.microsoft.com/sharepoint/v3/contenttype/forms">
-  <Display>DocumentLibraryForm</Display>
-  <Edit>AssetEditForm</Edit>
-  <New>DocumentLibraryForm</New>
-</FormTemplates>
-</file>
-
-<file path=customXml/item3.xml><?xml version="1.0" encoding="utf-8"?>
 <ct:contentTypeSchema xmlns:ct="http://schemas.microsoft.com/office/2006/metadata/contentType" xmlns:ma="http://schemas.microsoft.com/office/2006/metadata/properties/metaAttributes" ct:_="" ma:_="" ma:contentTypeName="TemplateFile" ma:contentTypeID="0x0101006EDDDB5EE6D98C44930B742096920B300400F5B6D36B3EF94B4E9A635CDF2A18F5B8" ma:contentTypeVersion="72" ma:contentTypeDescription="Create a new document." ma:contentTypeScope="" ma:versionID="a23e56308344d904b51738559c3d67c9">
   <xsd:schema xmlns:xsd="http://www.w3.org/2001/XMLSchema" xmlns:xs="http://www.w3.org/2001/XMLSchema" xmlns:p="http://schemas.microsoft.com/office/2006/metadata/properties" xmlns:ns2="4873beb7-5857-4685-be1f-d57550cc96cc" targetNamespace="http://schemas.microsoft.com/office/2006/metadata/properties" ma:root="true" ma:fieldsID="cd0908cc4600e77bf5da051303e00c8d" ns2:_="">
     <xsd:import namespace="4873beb7-5857-4685-be1f-d57550cc96cc"/>
@@ -8388,6 +8376,15 @@
     <xs:element name="TermId" type="xs:string"/>
   </xs:schema>
 </ct:contentTypeSchema>
+</file>
+
+<file path=customXml/item3.xml><?xml version="1.0" encoding="utf-8"?>
+<?mso-contentType ?>
+<FormTemplates xmlns="http://schemas.microsoft.com/sharepoint/v3/contenttype/forms">
+  <Display>DocumentLibraryForm</Display>
+  <Edit>AssetEditForm</Edit>
+  <New>DocumentLibraryForm</New>
+</FormTemplates>
 </file>
 
 <file path=customXml/item4.xml><?xml version="1.0" encoding="utf-8"?>
@@ -8535,14 +8532,6 @@
 </file>
 
 <file path=customXml/itemProps2.xml><?xml version="1.0" encoding="utf-8"?>
-<ds:datastoreItem xmlns:ds="http://schemas.openxmlformats.org/officeDocument/2006/customXml" ds:itemID="{C01C3C56-10DB-49F7-B061-44D8728D078A}">
-  <ds:schemaRefs>
-    <ds:schemaRef ds:uri="http://schemas.microsoft.com/sharepoint/v3/contenttype/forms"/>
-  </ds:schemaRefs>
-</ds:datastoreItem>
-</file>
-
-<file path=customXml/itemProps3.xml><?xml version="1.0" encoding="utf-8"?>
 <ds:datastoreItem xmlns:ds="http://schemas.openxmlformats.org/officeDocument/2006/customXml" ds:itemID="{4B3A7E92-E05A-4924-9E8A-9F6659E5855B}">
   <ds:schemaRefs>
     <ds:schemaRef ds:uri="http://schemas.microsoft.com/office/2006/metadata/contentType"/>
@@ -8560,6 +8549,14 @@
 </ds:datastoreItem>
 </file>
 
+<file path=customXml/itemProps3.xml><?xml version="1.0" encoding="utf-8"?>
+<ds:datastoreItem xmlns:ds="http://schemas.openxmlformats.org/officeDocument/2006/customXml" ds:itemID="{C01C3C56-10DB-49F7-B061-44D8728D078A}">
+  <ds:schemaRefs>
+    <ds:schemaRef ds:uri="http://schemas.microsoft.com/sharepoint/v3/contenttype/forms"/>
+  </ds:schemaRefs>
+</ds:datastoreItem>
+</file>
+
 <file path=customXml/itemProps4.xml><?xml version="1.0" encoding="utf-8"?>
 <ds:datastoreItem xmlns:ds="http://schemas.openxmlformats.org/officeDocument/2006/customXml" ds:itemID="{7FBDB1CC-CEFB-4E46-8174-1F0AA0D30B24}">
   <ds:schemaRefs>

</xml_diff>